<commit_message>
solve some bugs like null title
</commit_message>
<xml_diff>
--- a/COMP4321 Project/Phase 1 Project Description.docx
+++ b/COMP4321 Project/Phase 1 Project Description.docx
@@ -23,16 +23,8 @@
         <w:rPr>
           <w:rFonts w:hint="eastAsia"/>
         </w:rPr>
-        <w:t xml:space="preserve">Ng Wai </w:t>
-      </w:r>
-      <w:proofErr w:type="spellStart"/>
-      <w:r>
-        <w:rPr>
-          <w:rFonts w:hint="eastAsia"/>
-        </w:rPr>
-        <w:t>Wah</w:t>
-      </w:r>
-      <w:proofErr w:type="spellEnd"/>
+        <w:t>Ng Wai Wah</w:t>
+      </w:r>
       <w:r>
         <w:t xml:space="preserve"> (20278342)</w:t>
       </w:r>
@@ -253,13 +245,8 @@
         </w:numPr>
         <w:ind w:leftChars="0"/>
       </w:pPr>
-      <w:proofErr w:type="spellStart"/>
-      <w:r>
-        <w:t>PageInfm</w:t>
-      </w:r>
-      <w:proofErr w:type="spellEnd"/>
-      <w:r>
-        <w:t xml:space="preserve"> : </w:t>
+      <w:r>
+        <w:t xml:space="preserve">PageInfm : </w:t>
       </w:r>
     </w:p>
     <w:p>
@@ -299,13 +286,8 @@
         <w:ind w:leftChars="0"/>
       </w:pPr>
       <w:r>
-        <w:t xml:space="preserve">Class storing the Porter Stemming </w:t>
-      </w:r>
-      <w:proofErr w:type="spellStart"/>
-      <w:r>
-        <w:t>Algorathm</w:t>
-      </w:r>
-      <w:proofErr w:type="spellEnd"/>
+        <w:t>Class storing the Porter Stemming Algorathm</w:t>
+      </w:r>
     </w:p>
     <w:p>
       <w:pPr>
@@ -329,15 +311,7 @@
         <w:ind w:leftChars="0"/>
       </w:pPr>
       <w:r>
-        <w:t xml:space="preserve">Class to take away the </w:t>
-      </w:r>
-      <w:proofErr w:type="spellStart"/>
-      <w:r>
-        <w:t>stopwords</w:t>
-      </w:r>
-      <w:proofErr w:type="spellEnd"/>
-      <w:r>
-        <w:t xml:space="preserve"> from the text in a webpage.</w:t>
+        <w:t>Class to take away the stopwords from the text in a webpage.</w:t>
       </w:r>
     </w:p>
     <w:p>
@@ -459,14 +433,12 @@
         </w:rPr>
         <w:t>．</w:t>
       </w:r>
-      <w:proofErr w:type="gramStart"/>
       <w:r>
         <w:rPr>
           <w:rFonts w:hint="eastAsia"/>
         </w:rPr>
         <w:t>jdbm-1.0.jar</w:t>
       </w:r>
-      <w:proofErr w:type="gramEnd"/>
     </w:p>
     <w:p/>
     <w:p>
@@ -489,11 +461,9 @@
       </w:r>
     </w:p>
     <w:p>
-      <w:proofErr w:type="spellStart"/>
       <w:r>
         <w:t>IndexTool</w:t>
       </w:r>
-      <w:proofErr w:type="spellEnd"/>
     </w:p>
     <w:p>
       <w:pPr>
@@ -521,13 +491,8 @@
         <w:sym w:font="Wingdings" w:char="F0F3"/>
       </w:r>
       <w:r>
-        <w:t xml:space="preserve"> </w:t>
-      </w:r>
-      <w:proofErr w:type="spellStart"/>
-      <w:r>
-        <w:t>PageID</w:t>
-      </w:r>
-      <w:proofErr w:type="spellEnd"/>
+        <w:t xml:space="preserve"> PageID</w:t>
+      </w:r>
     </w:p>
     <w:p>
       <w:pPr>
@@ -555,13 +520,8 @@
         <w:sym w:font="Wingdings" w:char="F0F3"/>
       </w:r>
       <w:r>
-        <w:t xml:space="preserve"> </w:t>
-      </w:r>
-      <w:proofErr w:type="spellStart"/>
-      <w:r>
-        <w:t>WordID</w:t>
-      </w:r>
-      <w:proofErr w:type="spellEnd"/>
+        <w:t xml:space="preserve"> WordID</w:t>
+      </w:r>
     </w:p>
     <w:p>
       <w:pPr>
@@ -589,13 +549,8 @@
         <w:sym w:font="Wingdings" w:char="F0F3"/>
       </w:r>
       <w:r>
-        <w:t xml:space="preserve"> </w:t>
-      </w:r>
-      <w:proofErr w:type="spellStart"/>
-      <w:r>
-        <w:t>TitleID</w:t>
-      </w:r>
-      <w:proofErr w:type="spellEnd"/>
+        <w:t xml:space="preserve"> TitleID</w:t>
+      </w:r>
     </w:p>
     <w:p>
       <w:pPr>
@@ -606,39 +561,28 @@
         </w:numPr>
         <w:ind w:leftChars="0"/>
       </w:pPr>
-      <w:proofErr w:type="spellStart"/>
       <w:r>
         <w:t>ChildParent</w:t>
       </w:r>
-      <w:proofErr w:type="spellEnd"/>
       <w:r>
         <w:tab/>
-        <w:t xml:space="preserve">: </w:t>
-      </w:r>
-      <w:proofErr w:type="spellStart"/>
-      <w:r>
-        <w:t>ParentID</w:t>
-      </w:r>
-      <w:proofErr w:type="spellEnd"/>
+        <w:t>: ParentID</w:t>
+      </w:r>
       <w:r>
         <w:sym w:font="Wingdings" w:char="F0F3"/>
       </w:r>
-      <w:proofErr w:type="spellStart"/>
       <w:r>
         <w:t>ChildID</w:t>
       </w:r>
-      <w:proofErr w:type="spellEnd"/>
     </w:p>
     <w:p/>
     <w:p>
-      <w:proofErr w:type="spellStart"/>
       <w:r>
         <w:rPr>
           <w:rFonts w:hint="eastAsia"/>
         </w:rPr>
         <w:t>InvertedIndex</w:t>
       </w:r>
-      <w:proofErr w:type="spellEnd"/>
     </w:p>
     <w:p>
       <w:pPr>
@@ -649,25 +593,15 @@
         </w:numPr>
         <w:ind w:leftChars="0"/>
       </w:pPr>
-      <w:proofErr w:type="spellStart"/>
       <w:r>
         <w:rPr>
           <w:rFonts w:hint="eastAsia"/>
         </w:rPr>
         <w:t>ParentChild</w:t>
       </w:r>
-      <w:proofErr w:type="spellEnd"/>
       <w:r>
         <w:tab/>
-        <w:t>: Parent =&gt; [</w:t>
-      </w:r>
-      <w:proofErr w:type="spellStart"/>
-      <w:r>
-        <w:t>ChildID</w:t>
-      </w:r>
-      <w:proofErr w:type="spellEnd"/>
-      <w:r>
-        <w:t>]</w:t>
+        <w:t>: Parent =&gt; [ChildID]</w:t>
       </w:r>
     </w:p>
     <w:p>
@@ -680,30 +614,45 @@
         <w:ind w:leftChars="0"/>
       </w:pPr>
       <w:r>
+        <w:t>Inverted</w:t>
+      </w:r>
+      <w:r>
+        <w:tab/>
+      </w:r>
+      <w:r>
+        <w:tab/>
+        <w:t>: WordID =&gt; [PageID, Frequency]</w:t>
+      </w:r>
+    </w:p>
+    <w:p>
+      <w:pPr>
+        <w:pStyle w:val="a3"/>
+        <w:numPr>
+          <w:ilvl w:val="0"/>
+          <w:numId w:val="5"/>
+        </w:numPr>
+        <w:ind w:leftChars="0"/>
+      </w:pPr>
+      <w:r>
         <w:t>Forward</w:t>
       </w:r>
+      <w:bookmarkStart w:id="0" w:name="_GoBack"/>
+      <w:bookmarkEnd w:id="0"/>
       <w:r>
         <w:tab/>
       </w:r>
       <w:r>
         <w:tab/>
-        <w:t xml:space="preserve">: </w:t>
-      </w:r>
-      <w:proofErr w:type="spellStart"/>
-      <w:r>
-        <w:t>WordID</w:t>
-      </w:r>
-      <w:proofErr w:type="spellEnd"/>
-      <w:r>
-        <w:t xml:space="preserve"> =&gt; [</w:t>
-      </w:r>
-      <w:proofErr w:type="spellStart"/>
-      <w:r>
-        <w:t>PageID</w:t>
-      </w:r>
-      <w:proofErr w:type="spellEnd"/>
-      <w:r>
-        <w:t>, Frequency]</w:t>
+        <w:t>: PageID =&gt; [keyword]</w:t>
+      </w:r>
+    </w:p>
+    <w:p/>
+    <w:p>
+      <w:r>
+        <w:rPr>
+          <w:rFonts w:hint="eastAsia"/>
+        </w:rPr>
+        <w:t>PageInfm</w:t>
       </w:r>
     </w:p>
     <w:p>
@@ -716,93 +665,25 @@
         <w:ind w:leftChars="0"/>
       </w:pPr>
       <w:r>
-        <w:t>Inverted</w:t>
+        <w:rPr>
+          <w:rFonts w:hint="eastAsia"/>
+        </w:rPr>
+        <w:t>Pageppt</w:t>
       </w:r>
       <w:r>
         <w:tab/>
       </w:r>
       <w:r>
         <w:tab/>
-        <w:t xml:space="preserve">: </w:t>
-      </w:r>
-      <w:proofErr w:type="spellStart"/>
-      <w:r>
-        <w:t>PageID</w:t>
-      </w:r>
-      <w:proofErr w:type="spellEnd"/>
-      <w:r>
-        <w:t xml:space="preserve"> =&gt; [keyword]</w:t>
-      </w:r>
-    </w:p>
-    <w:p/>
-    <w:p>
-      <w:proofErr w:type="spellStart"/>
+        <w:t>: PageID =&gt; Infm</w:t>
+      </w:r>
+    </w:p>
+    <w:p>
       <w:r>
         <w:rPr>
           <w:rFonts w:hint="eastAsia"/>
         </w:rPr>
-        <w:t>PageInfm</w:t>
-      </w:r>
-      <w:proofErr w:type="spellEnd"/>
-    </w:p>
-    <w:p>
-      <w:pPr>
-        <w:pStyle w:val="a3"/>
-        <w:numPr>
-          <w:ilvl w:val="0"/>
-          <w:numId w:val="5"/>
-        </w:numPr>
-        <w:ind w:leftChars="0"/>
-      </w:pPr>
-      <w:proofErr w:type="spellStart"/>
-      <w:r>
-        <w:rPr>
-          <w:rFonts w:hint="eastAsia"/>
-        </w:rPr>
-        <w:t>Pageppt</w:t>
-      </w:r>
-      <w:proofErr w:type="spellEnd"/>
-      <w:r>
-        <w:tab/>
-      </w:r>
-      <w:r>
-        <w:tab/>
-        <w:t xml:space="preserve">: </w:t>
-      </w:r>
-      <w:proofErr w:type="spellStart"/>
-      <w:r>
-        <w:t>PageID</w:t>
-      </w:r>
-      <w:proofErr w:type="spellEnd"/>
-      <w:r>
-        <w:t xml:space="preserve"> =&gt; </w:t>
-      </w:r>
-      <w:proofErr w:type="spellStart"/>
-      <w:r>
-        <w:t>Infm</w:t>
-      </w:r>
-      <w:proofErr w:type="spellEnd"/>
-    </w:p>
-    <w:p>
-      <w:r>
-        <w:rPr>
-          <w:rFonts w:hint="eastAsia"/>
-        </w:rPr>
-        <w:t>*</w:t>
-      </w:r>
-      <w:proofErr w:type="spellStart"/>
-      <w:r>
-        <w:rPr>
-          <w:rFonts w:hint="eastAsia"/>
-        </w:rPr>
-        <w:t>Infm</w:t>
-      </w:r>
-      <w:proofErr w:type="spellEnd"/>
-      <w:r>
-        <w:rPr>
-          <w:rFonts w:hint="eastAsia"/>
-        </w:rPr>
-        <w:t>: title, URL, last modified date, page size</w:t>
+        <w:t>*Infm: title, URL, last modified date, page size</w:t>
       </w:r>
     </w:p>
     <w:p>
@@ -828,15 +709,13 @@
         <w:ind w:leftChars="0"/>
       </w:pPr>
       <w:r>
-        <w:t xml:space="preserve">The webpage would be run in a while loop while there are URL stored in the </w:t>
-      </w:r>
-      <w:proofErr w:type="spellStart"/>
-      <w:r>
-        <w:t>TaskList</w:t>
-      </w:r>
-      <w:proofErr w:type="spellEnd"/>
-      <w:r>
-        <w:t xml:space="preserve"> and the number of page extracted has not exceed the maximum.</w:t>
+        <w:t xml:space="preserve">The webpage would be run in a while loop while </w:t>
+      </w:r>
+      <w:r>
+        <w:t>there are URL stored in the Todo</w:t>
+      </w:r>
+      <w:r>
+        <w:t>List and the number of page extracted has not exceed the maximum.</w:t>
       </w:r>
     </w:p>
     <w:p>
@@ -849,23 +728,13 @@
         <w:ind w:leftChars="0"/>
       </w:pPr>
       <w:r>
-        <w:t xml:space="preserve">Check whether the first element in </w:t>
-      </w:r>
-      <w:proofErr w:type="spellStart"/>
-      <w:r>
-        <w:t>TaskList</w:t>
-      </w:r>
-      <w:proofErr w:type="spellEnd"/>
-      <w:r>
-        <w:t xml:space="preserve"> is extracted. If extracted before, check for update, else add new entry to </w:t>
-      </w:r>
-      <w:proofErr w:type="spellStart"/>
-      <w:r>
-        <w:t>PageIndexer</w:t>
-      </w:r>
-      <w:proofErr w:type="spellEnd"/>
-      <w:r>
-        <w:t>.</w:t>
+        <w:t xml:space="preserve">Check whether the first element </w:t>
+      </w:r>
+      <w:r>
+        <w:t>in Todo</w:t>
+      </w:r>
+      <w:r>
+        <w:t>List is extracted. If extracted before, check for update, else add new entry to PageIndexer.</w:t>
       </w:r>
     </w:p>
     <w:p>
@@ -887,15 +756,13 @@
         <w:t xml:space="preserve"> </w:t>
       </w:r>
       <w:r>
-        <w:t xml:space="preserve">the words in the webpage and count the frequency, store it in a </w:t>
-      </w:r>
-      <w:proofErr w:type="spellStart"/>
-      <w:r>
-        <w:t>forwaed</w:t>
-      </w:r>
-      <w:proofErr w:type="spellEnd"/>
-      <w:r>
-        <w:t xml:space="preserve"> index. Also count the max frequency and add in maximum frequency table.</w:t>
+        <w:t>the words in the webpage and count the</w:t>
+      </w:r>
+      <w:r>
+        <w:t xml:space="preserve"> frequency, store it in a forwar</w:t>
+      </w:r>
+      <w:r>
+        <w:t>d index. Also count the max frequency and add in maximum frequency table.</w:t>
       </w:r>
     </w:p>
     <w:p>
@@ -934,15 +801,7 @@
         <w:ind w:leftChars="0"/>
       </w:pPr>
       <w:r>
-        <w:t xml:space="preserve">Add required information into </w:t>
-      </w:r>
-      <w:proofErr w:type="spellStart"/>
-      <w:r>
-        <w:t>PageProperty</w:t>
-      </w:r>
-      <w:proofErr w:type="spellEnd"/>
-      <w:r>
-        <w:t>.</w:t>
+        <w:t>Add required information into PageProperty.</w:t>
       </w:r>
     </w:p>
     <w:p>
@@ -970,8 +829,6 @@
       <w:r>
         <w:t>Loop back to Step 1.</w:t>
       </w:r>
-      <w:bookmarkStart w:id="0" w:name="_GoBack"/>
-      <w:bookmarkEnd w:id="0"/>
     </w:p>
     <w:sectPr>
       <w:pgSz w:w="11906" w:h="16838"/>

</xml_diff>

<commit_message>
delete term weight calculation
</commit_message>
<xml_diff>
--- a/COMP4321 Project/Phase 1 Project Description.docx
+++ b/COMP4321 Project/Phase 1 Project Description.docx
@@ -23,8 +23,16 @@
         <w:rPr>
           <w:rFonts w:hint="eastAsia"/>
         </w:rPr>
-        <w:t>Ng Wai Wah</w:t>
-      </w:r>
+        <w:t xml:space="preserve">Ng Wai </w:t>
+      </w:r>
+      <w:proofErr w:type="spellStart"/>
+      <w:r>
+        <w:rPr>
+          <w:rFonts w:hint="eastAsia"/>
+        </w:rPr>
+        <w:t>Wah</w:t>
+      </w:r>
+      <w:proofErr w:type="spellEnd"/>
       <w:r>
         <w:t xml:space="preserve"> (20278342)</w:t>
       </w:r>
@@ -245,8 +253,13 @@
         </w:numPr>
         <w:ind w:leftChars="0"/>
       </w:pPr>
-      <w:r>
-        <w:t xml:space="preserve">PageInfm : </w:t>
+      <w:proofErr w:type="spellStart"/>
+      <w:r>
+        <w:t>PageInfm</w:t>
+      </w:r>
+      <w:proofErr w:type="spellEnd"/>
+      <w:r>
+        <w:t xml:space="preserve"> : </w:t>
       </w:r>
     </w:p>
     <w:p>
@@ -286,8 +299,13 @@
         <w:ind w:leftChars="0"/>
       </w:pPr>
       <w:r>
-        <w:t>Class storing the Porter Stemming Algorathm</w:t>
-      </w:r>
+        <w:t xml:space="preserve">Class storing the Porter Stemming </w:t>
+      </w:r>
+      <w:proofErr w:type="spellStart"/>
+      <w:r>
+        <w:t>Algorathm</w:t>
+      </w:r>
+      <w:proofErr w:type="spellEnd"/>
     </w:p>
     <w:p>
       <w:pPr>
@@ -311,7 +329,15 @@
         <w:ind w:leftChars="0"/>
       </w:pPr>
       <w:r>
-        <w:t>Class to take away the stopwords from the text in a webpage.</w:t>
+        <w:t xml:space="preserve">Class to take away the </w:t>
+      </w:r>
+      <w:proofErr w:type="spellStart"/>
+      <w:r>
+        <w:t>stopwords</w:t>
+      </w:r>
+      <w:proofErr w:type="spellEnd"/>
+      <w:r>
+        <w:t xml:space="preserve"> from the text in a webpage.</w:t>
       </w:r>
     </w:p>
     <w:p>
@@ -433,12 +459,14 @@
         </w:rPr>
         <w:t>．</w:t>
       </w:r>
+      <w:proofErr w:type="gramStart"/>
       <w:r>
         <w:rPr>
           <w:rFonts w:hint="eastAsia"/>
         </w:rPr>
         <w:t>jdbm-1.0.jar</w:t>
       </w:r>
+      <w:proofErr w:type="gramEnd"/>
     </w:p>
     <w:p/>
     <w:p>
@@ -461,9 +489,11 @@
       </w:r>
     </w:p>
     <w:p>
+      <w:proofErr w:type="spellStart"/>
       <w:r>
         <w:t>IndexTool</w:t>
       </w:r>
+      <w:proofErr w:type="spellEnd"/>
     </w:p>
     <w:p>
       <w:pPr>
@@ -491,8 +521,13 @@
         <w:sym w:font="Wingdings" w:char="F0F3"/>
       </w:r>
       <w:r>
-        <w:t xml:space="preserve"> PageID</w:t>
-      </w:r>
+        <w:t xml:space="preserve"> </w:t>
+      </w:r>
+      <w:proofErr w:type="spellStart"/>
+      <w:r>
+        <w:t>PageID</w:t>
+      </w:r>
+      <w:proofErr w:type="spellEnd"/>
     </w:p>
     <w:p>
       <w:pPr>
@@ -520,8 +555,13 @@
         <w:sym w:font="Wingdings" w:char="F0F3"/>
       </w:r>
       <w:r>
-        <w:t xml:space="preserve"> WordID</w:t>
-      </w:r>
+        <w:t xml:space="preserve"> </w:t>
+      </w:r>
+      <w:proofErr w:type="spellStart"/>
+      <w:r>
+        <w:t>WordID</w:t>
+      </w:r>
+      <w:proofErr w:type="spellEnd"/>
     </w:p>
     <w:p>
       <w:pPr>
@@ -549,8 +589,13 @@
         <w:sym w:font="Wingdings" w:char="F0F3"/>
       </w:r>
       <w:r>
-        <w:t xml:space="preserve"> TitleID</w:t>
-      </w:r>
+        <w:t xml:space="preserve"> </w:t>
+      </w:r>
+      <w:proofErr w:type="spellStart"/>
+      <w:r>
+        <w:t>TitleID</w:t>
+      </w:r>
+      <w:proofErr w:type="spellEnd"/>
     </w:p>
     <w:p>
       <w:pPr>
@@ -561,28 +606,39 @@
         </w:numPr>
         <w:ind w:leftChars="0"/>
       </w:pPr>
+      <w:proofErr w:type="spellStart"/>
       <w:r>
         <w:t>ChildParent</w:t>
       </w:r>
+      <w:proofErr w:type="spellEnd"/>
       <w:r>
         <w:tab/>
-        <w:t>: ParentID</w:t>
-      </w:r>
+        <w:t xml:space="preserve">: </w:t>
+      </w:r>
+      <w:proofErr w:type="spellStart"/>
+      <w:r>
+        <w:t>ParentID</w:t>
+      </w:r>
+      <w:proofErr w:type="spellEnd"/>
       <w:r>
         <w:sym w:font="Wingdings" w:char="F0F3"/>
       </w:r>
+      <w:proofErr w:type="spellStart"/>
       <w:r>
         <w:t>ChildID</w:t>
       </w:r>
+      <w:proofErr w:type="spellEnd"/>
     </w:p>
     <w:p/>
     <w:p>
+      <w:proofErr w:type="spellStart"/>
       <w:r>
         <w:rPr>
           <w:rFonts w:hint="eastAsia"/>
         </w:rPr>
         <w:t>InvertedIndex</w:t>
       </w:r>
+      <w:proofErr w:type="spellEnd"/>
     </w:p>
     <w:p>
       <w:pPr>
@@ -593,15 +649,25 @@
         </w:numPr>
         <w:ind w:leftChars="0"/>
       </w:pPr>
+      <w:proofErr w:type="spellStart"/>
       <w:r>
         <w:rPr>
           <w:rFonts w:hint="eastAsia"/>
         </w:rPr>
         <w:t>ParentChild</w:t>
       </w:r>
+      <w:proofErr w:type="spellEnd"/>
       <w:r>
         <w:tab/>
-        <w:t>: Parent =&gt; [ChildID]</w:t>
+        <w:t>: Parent =&gt; [</w:t>
+      </w:r>
+      <w:proofErr w:type="spellStart"/>
+      <w:r>
+        <w:t>ChildID</w:t>
+      </w:r>
+      <w:proofErr w:type="spellEnd"/>
+      <w:r>
+        <w:t>]</w:t>
       </w:r>
     </w:p>
     <w:p>
@@ -621,7 +687,23 @@
       </w:r>
       <w:r>
         <w:tab/>
-        <w:t>: WordID =&gt; [PageID, Frequency]</w:t>
+        <w:t xml:space="preserve">: </w:t>
+      </w:r>
+      <w:proofErr w:type="spellStart"/>
+      <w:r>
+        <w:t>WordID</w:t>
+      </w:r>
+      <w:proofErr w:type="spellEnd"/>
+      <w:r>
+        <w:t xml:space="preserve"> =&gt; [</w:t>
+      </w:r>
+      <w:proofErr w:type="spellStart"/>
+      <w:r>
+        <w:t>PageID</w:t>
+      </w:r>
+      <w:proofErr w:type="spellEnd"/>
+      <w:r>
+        <w:t>, Frequency]</w:t>
       </w:r>
     </w:p>
     <w:p>
@@ -635,55 +717,94 @@
       </w:pPr>
       <w:r>
         <w:t>Forward</w:t>
+      </w:r>
+      <w:r>
+        <w:tab/>
+      </w:r>
+      <w:r>
+        <w:tab/>
+        <w:t xml:space="preserve">: </w:t>
+      </w:r>
+      <w:proofErr w:type="spellStart"/>
+      <w:r>
+        <w:t>PageID</w:t>
+      </w:r>
+      <w:proofErr w:type="spellEnd"/>
+      <w:r>
+        <w:t xml:space="preserve"> =&gt; [keyword]</w:t>
+      </w:r>
+    </w:p>
+    <w:p/>
+    <w:p>
+      <w:proofErr w:type="spellStart"/>
+      <w:r>
+        <w:rPr>
+          <w:rFonts w:hint="eastAsia"/>
+        </w:rPr>
+        <w:t>PageInfm</w:t>
+      </w:r>
+      <w:proofErr w:type="spellEnd"/>
+    </w:p>
+    <w:p>
+      <w:pPr>
+        <w:pStyle w:val="a3"/>
+        <w:numPr>
+          <w:ilvl w:val="0"/>
+          <w:numId w:val="5"/>
+        </w:numPr>
+        <w:ind w:leftChars="0"/>
+      </w:pPr>
+      <w:proofErr w:type="spellStart"/>
+      <w:r>
+        <w:rPr>
+          <w:rFonts w:hint="eastAsia"/>
+        </w:rPr>
+        <w:t>PageProperty</w:t>
       </w:r>
       <w:bookmarkStart w:id="0" w:name="_GoBack"/>
       <w:bookmarkEnd w:id="0"/>
+      <w:proofErr w:type="spellEnd"/>
       <w:r>
         <w:tab/>
       </w:r>
       <w:r>
         <w:tab/>
-        <w:t>: PageID =&gt; [keyword]</w:t>
-      </w:r>
-    </w:p>
-    <w:p/>
+        <w:t xml:space="preserve">: </w:t>
+      </w:r>
+      <w:proofErr w:type="spellStart"/>
+      <w:r>
+        <w:t>PageID</w:t>
+      </w:r>
+      <w:proofErr w:type="spellEnd"/>
+      <w:r>
+        <w:t xml:space="preserve"> =&gt; </w:t>
+      </w:r>
+      <w:proofErr w:type="spellStart"/>
+      <w:r>
+        <w:t>Infm</w:t>
+      </w:r>
+      <w:proofErr w:type="spellEnd"/>
+    </w:p>
     <w:p>
       <w:r>
         <w:rPr>
           <w:rFonts w:hint="eastAsia"/>
         </w:rPr>
-        <w:t>PageInfm</w:t>
-      </w:r>
-    </w:p>
-    <w:p>
-      <w:pPr>
-        <w:pStyle w:val="a3"/>
-        <w:numPr>
-          <w:ilvl w:val="0"/>
-          <w:numId w:val="5"/>
-        </w:numPr>
-        <w:ind w:leftChars="0"/>
-      </w:pPr>
+        <w:t>*</w:t>
+      </w:r>
+      <w:proofErr w:type="spellStart"/>
       <w:r>
         <w:rPr>
           <w:rFonts w:hint="eastAsia"/>
         </w:rPr>
-        <w:t>Pageppt</w:t>
-      </w:r>
-      <w:r>
-        <w:tab/>
-      </w:r>
-      <w:r>
-        <w:tab/>
-        <w:t>: PageID =&gt; Infm</w:t>
-      </w:r>
-    </w:p>
-    <w:p>
+        <w:t>Infm</w:t>
+      </w:r>
+      <w:proofErr w:type="spellEnd"/>
       <w:r>
         <w:rPr>
           <w:rFonts w:hint="eastAsia"/>
         </w:rPr>
-        <w:t>*Infm: title, URL, last modified date, page size</w:t>
+        <w:t>: title, URL, last modified date, page size</w:t>
       </w:r>
     </w:p>
     <w:p>
@@ -712,10 +833,18 @@
         <w:t xml:space="preserve">The webpage would be run in a while loop while </w:t>
       </w:r>
       <w:r>
-        <w:t>there are URL stored in the Todo</w:t>
-      </w:r>
-      <w:r>
-        <w:t>List and the number of page extracted has not exceed the maximum.</w:t>
+        <w:t xml:space="preserve">there are URL stored in the </w:t>
+      </w:r>
+      <w:proofErr w:type="spellStart"/>
+      <w:r>
+        <w:t>Todo</w:t>
+      </w:r>
+      <w:r>
+        <w:t>List</w:t>
+      </w:r>
+      <w:proofErr w:type="spellEnd"/>
+      <w:r>
+        <w:t xml:space="preserve"> and the number of page extracted has not exceed the maximum.</w:t>
       </w:r>
     </w:p>
     <w:p>
@@ -731,10 +860,26 @@
         <w:t xml:space="preserve">Check whether the first element </w:t>
       </w:r>
       <w:r>
-        <w:t>in Todo</w:t>
-      </w:r>
-      <w:r>
-        <w:t>List is extracted. If extracted before, check for update, else add new entry to PageIndexer.</w:t>
+        <w:t xml:space="preserve">in </w:t>
+      </w:r>
+      <w:proofErr w:type="spellStart"/>
+      <w:r>
+        <w:t>Todo</w:t>
+      </w:r>
+      <w:r>
+        <w:t>List</w:t>
+      </w:r>
+      <w:proofErr w:type="spellEnd"/>
+      <w:r>
+        <w:t xml:space="preserve"> is extracted. If extracted before, check for update, else add new entry to </w:t>
+      </w:r>
+      <w:proofErr w:type="spellStart"/>
+      <w:r>
+        <w:t>PageIndexer</w:t>
+      </w:r>
+      <w:proofErr w:type="spellEnd"/>
+      <w:r>
+        <w:t>.</w:t>
       </w:r>
     </w:p>
     <w:p>
@@ -801,7 +946,15 @@
         <w:ind w:leftChars="0"/>
       </w:pPr>
       <w:r>
-        <w:t>Add required information into PageProperty.</w:t>
+        <w:t xml:space="preserve">Add required information into </w:t>
+      </w:r>
+      <w:proofErr w:type="spellStart"/>
+      <w:r>
+        <w:t>PageProperty</w:t>
+      </w:r>
+      <w:proofErr w:type="spellEnd"/>
+      <w:r>
+        <w:t>.</w:t>
       </w:r>
     </w:p>
     <w:p>

</xml_diff>

<commit_message>
correct something in doc
</commit_message>
<xml_diff>
--- a/COMP4321 Project/Phase 1 Project Description.docx
+++ b/COMP4321 Project/Phase 1 Project Description.docx
@@ -19,10 +19,15 @@
       </w:r>
     </w:p>
     <w:p>
-      <w:r>
+      <w:pPr>
         <w:rPr>
           <w:rFonts w:hint="eastAsia"/>
         </w:rPr>
+      </w:pPr>
+      <w:r>
+        <w:rPr>
+          <w:rFonts w:hint="eastAsia"/>
+        </w:rPr>
         <w:t xml:space="preserve">Ng Wai </w:t>
       </w:r>
       <w:proofErr w:type="spellStart"/>
@@ -36,10 +41,30 @@
       <w:r>
         <w:t xml:space="preserve"> (20278342)</w:t>
       </w:r>
+      <w:r>
+        <w:t xml:space="preserve"> </w:t>
+      </w:r>
+      <w:r>
+        <w:tab/>
+      </w:r>
+      <w:r>
+        <w:tab/>
+        <w:t>Participation: 33.3333%</w:t>
+      </w:r>
     </w:p>
     <w:p>
       <w:r>
         <w:t>Ng Wai Sum (20278354)</w:t>
+      </w:r>
+      <w:r>
+        <w:tab/>
+      </w:r>
+      <w:r>
+        <w:tab/>
+      </w:r>
+      <w:r>
+        <w:tab/>
+        <w:t>Participation: 33.3333%</w:t>
       </w:r>
     </w:p>
     <w:p>
@@ -57,6 +82,21 @@
       <w:r>
         <w:t>Ming ()</w:t>
       </w:r>
+      <w:r>
+        <w:tab/>
+      </w:r>
+      <w:r>
+        <w:tab/>
+      </w:r>
+      <w:r>
+        <w:tab/>
+      </w:r>
+      <w:r>
+        <w:tab/>
+        <w:t>Participation: 33.3333%</w:t>
+      </w:r>
+      <w:bookmarkStart w:id="0" w:name="_GoBack"/>
+      <w:bookmarkEnd w:id="0"/>
     </w:p>
     <w:p/>
     <w:p>
@@ -824,13 +864,7 @@
         </w:pBdr>
       </w:pPr>
     </w:p>
-    <w:p>
-      <w:pPr>
-        <w:rPr>
-          <w:rFonts w:hint="eastAsia"/>
-        </w:rPr>
-      </w:pPr>
-    </w:p>
+    <w:p/>
     <w:p>
       <w:r>
         <w:t>Run of spider function:</w:t>
@@ -1039,17 +1073,9 @@
           <w:numId w:val="5"/>
         </w:numPr>
         <w:ind w:leftChars="0"/>
-        <w:rPr>
-          <w:rFonts w:hint="eastAsia"/>
-        </w:rPr>
-      </w:pPr>
-      <w:r>
-        <w:t>The handling</w:t>
-      </w:r>
-      <w:bookmarkStart w:id="0" w:name="_GoBack"/>
-      <w:bookmarkEnd w:id="0"/>
-      <w:r>
-        <w:t xml:space="preserve"> of the words is handled with UTF-8</w:t>
+      </w:pPr>
+      <w:r>
+        <w:t>The handling of the words is handled with UTF-8</w:t>
       </w:r>
     </w:p>
     <w:sectPr>

</xml_diff>

<commit_message>
edit and update the report
</commit_message>
<xml_diff>
--- a/COMP4321 Project/Phase 1 Project Description.docx
+++ b/COMP4321 Project/Phase 1 Project Description.docx
@@ -1,6 +1,6 @@
 
 <file path=word/document.xml><?xml version="1.0" encoding="utf-8"?>
-<w:document xmlns:wpc="http://schemas.microsoft.com/office/word/2010/wordprocessingCanvas" xmlns:cx="http://schemas.microsoft.com/office/drawing/2014/chartex" xmlns:cx1="http://schemas.microsoft.com/office/drawing/2015/9/8/chartex" xmlns:cx2="http://schemas.microsoft.com/office/drawing/2015/10/21/chartex" xmlns:cx3="http://schemas.microsoft.com/office/drawing/2016/5/9/chartex" xmlns:cx4="http://schemas.microsoft.com/office/drawing/2016/5/10/chartex" xmlns:cx5="http://schemas.microsoft.com/office/drawing/2016/5/11/chartex" xmlns:mc="http://schemas.openxmlformats.org/markup-compatibility/2006" xmlns:o="urn:schemas-microsoft-com:office:office" xmlns:r="http://schemas.openxmlformats.org/officeDocument/2006/relationships" xmlns:m="http://schemas.openxmlformats.org/officeDocument/2006/math" xmlns:v="urn:schemas-microsoft-com:vml" xmlns:wp14="http://schemas.microsoft.com/office/word/2010/wordprocessingDrawing" xmlns:wp="http://schemas.openxmlformats.org/drawingml/2006/wordprocessingDrawing" xmlns:w10="urn:schemas-microsoft-com:office:word" xmlns:w="http://schemas.openxmlformats.org/wordprocessingml/2006/main" xmlns:w14="http://schemas.microsoft.com/office/word/2010/wordml" xmlns:w15="http://schemas.microsoft.com/office/word/2012/wordml" xmlns:w16se="http://schemas.microsoft.com/office/word/2015/wordml/symex" xmlns:wpg="http://schemas.microsoft.com/office/word/2010/wordprocessingGroup" xmlns:wpi="http://schemas.microsoft.com/office/word/2010/wordprocessingInk" xmlns:wne="http://schemas.microsoft.com/office/word/2006/wordml" xmlns:wps="http://schemas.microsoft.com/office/word/2010/wordprocessingShape" mc:Ignorable="w14 w15 w16se wp14">
+<w:document xmlns:wpc="http://schemas.microsoft.com/office/word/2010/wordprocessingCanvas" xmlns:mc="http://schemas.openxmlformats.org/markup-compatibility/2006" xmlns:o="urn:schemas-microsoft-com:office:office" xmlns:r="http://schemas.openxmlformats.org/officeDocument/2006/relationships" xmlns:m="http://schemas.openxmlformats.org/officeDocument/2006/math" xmlns:v="urn:schemas-microsoft-com:vml" xmlns:wp14="http://schemas.microsoft.com/office/word/2010/wordprocessingDrawing" xmlns:wp="http://schemas.openxmlformats.org/drawingml/2006/wordprocessingDrawing" xmlns:w10="urn:schemas-microsoft-com:office:word" xmlns:w="http://schemas.openxmlformats.org/wordprocessingml/2006/main" xmlns:w14="http://schemas.microsoft.com/office/word/2010/wordml" xmlns:w15="http://schemas.microsoft.com/office/word/2012/wordml" xmlns:wpg="http://schemas.microsoft.com/office/word/2010/wordprocessingGroup" xmlns:wpi="http://schemas.microsoft.com/office/word/2010/wordprocessingInk" xmlns:wne="http://schemas.microsoft.com/office/word/2006/wordml" xmlns:wps="http://schemas.microsoft.com/office/word/2010/wordprocessingShape" mc:Ignorable="w14 w15 wp14">
   <w:body>
     <w:p>
       <w:r>
@@ -23,8 +23,16 @@
         <w:rPr>
           <w:rFonts w:hint="eastAsia"/>
         </w:rPr>
-        <w:t>Ng Wai Wah</w:t>
-      </w:r>
+        <w:t xml:space="preserve">Ng Wai </w:t>
+      </w:r>
+      <w:proofErr w:type="spellStart"/>
+      <w:r>
+        <w:rPr>
+          <w:rFonts w:hint="eastAsia"/>
+        </w:rPr>
+        <w:t>Wah</w:t>
+      </w:r>
+      <w:proofErr w:type="spellEnd"/>
       <w:r>
         <w:t xml:space="preserve"> (20278342)</w:t>
       </w:r>
@@ -66,8 +74,6 @@
         </w:rPr>
         <w:t>Leung K</w:t>
       </w:r>
-      <w:bookmarkStart w:id="0" w:name="_GoBack"/>
-      <w:bookmarkEnd w:id="0"/>
       <w:r>
         <w:rPr>
           <w:rFonts w:hint="eastAsia"/>
@@ -117,7 +123,7 @@
     </w:p>
     <w:p>
       <w:pPr>
-        <w:pStyle w:val="ListParagraph"/>
+        <w:pStyle w:val="a3"/>
         <w:numPr>
           <w:ilvl w:val="0"/>
           <w:numId w:val="2"/>
@@ -133,7 +139,7 @@
     </w:p>
     <w:p>
       <w:pPr>
-        <w:pStyle w:val="ListParagraph"/>
+        <w:pStyle w:val="a3"/>
         <w:ind w:leftChars="0"/>
       </w:pPr>
       <w:r>
@@ -169,7 +175,7 @@
     </w:p>
     <w:p>
       <w:pPr>
-        <w:pStyle w:val="ListParagraph"/>
+        <w:pStyle w:val="a3"/>
         <w:numPr>
           <w:ilvl w:val="0"/>
           <w:numId w:val="2"/>
@@ -197,7 +203,7 @@
     </w:p>
     <w:p>
       <w:pPr>
-        <w:pStyle w:val="ListParagraph"/>
+        <w:pStyle w:val="a3"/>
         <w:ind w:leftChars="0"/>
       </w:pPr>
       <w:r>
@@ -206,7 +212,7 @@
     </w:p>
     <w:p>
       <w:pPr>
-        <w:pStyle w:val="ListParagraph"/>
+        <w:pStyle w:val="a3"/>
         <w:numPr>
           <w:ilvl w:val="0"/>
           <w:numId w:val="2"/>
@@ -219,7 +225,7 @@
     </w:p>
     <w:p>
       <w:pPr>
-        <w:pStyle w:val="ListParagraph"/>
+        <w:pStyle w:val="a3"/>
         <w:pBdr>
           <w:bottom w:val="single" w:sz="12" w:space="1" w:color="auto"/>
         </w:pBdr>
@@ -232,7 +238,7 @@
     <w:p/>
     <w:p>
       <w:pPr>
-        <w:pStyle w:val="ListParagraph"/>
+        <w:pStyle w:val="a3"/>
         <w:numPr>
           <w:ilvl w:val="0"/>
           <w:numId w:val="2"/>
@@ -248,7 +254,7 @@
     </w:p>
     <w:p>
       <w:pPr>
-        <w:pStyle w:val="ListParagraph"/>
+        <w:pStyle w:val="a3"/>
         <w:ind w:leftChars="0"/>
       </w:pPr>
       <w:r>
@@ -263,7 +269,7 @@
     </w:p>
     <w:p>
       <w:pPr>
-        <w:pStyle w:val="ListParagraph"/>
+        <w:pStyle w:val="a3"/>
         <w:numPr>
           <w:ilvl w:val="0"/>
           <w:numId w:val="2"/>
@@ -276,7 +282,7 @@
     </w:p>
     <w:p>
       <w:pPr>
-        <w:pStyle w:val="ListParagraph"/>
+        <w:pStyle w:val="a3"/>
         <w:ind w:leftChars="0"/>
       </w:pPr>
       <w:r>
@@ -285,20 +291,25 @@
     </w:p>
     <w:p>
       <w:pPr>
-        <w:pStyle w:val="ListParagraph"/>
+        <w:pStyle w:val="a3"/>
         <w:numPr>
           <w:ilvl w:val="0"/>
           <w:numId w:val="2"/>
         </w:numPr>
         <w:ind w:leftChars="0"/>
       </w:pPr>
-      <w:r>
-        <w:t xml:space="preserve">PageInfm : </w:t>
-      </w:r>
-    </w:p>
-    <w:p>
-      <w:pPr>
-        <w:pStyle w:val="ListParagraph"/>
+      <w:proofErr w:type="spellStart"/>
+      <w:r>
+        <w:t>PageInfm</w:t>
+      </w:r>
+      <w:proofErr w:type="spellEnd"/>
+      <w:r>
+        <w:t xml:space="preserve"> : </w:t>
+      </w:r>
+    </w:p>
+    <w:p>
+      <w:pPr>
+        <w:pStyle w:val="a3"/>
         <w:pBdr>
           <w:bottom w:val="single" w:sz="12" w:space="1" w:color="auto"/>
         </w:pBdr>
@@ -310,13 +321,13 @@
     </w:p>
     <w:p>
       <w:pPr>
-        <w:pStyle w:val="ListParagraph"/>
-        <w:ind w:leftChars="0"/>
-      </w:pPr>
-    </w:p>
-    <w:p>
-      <w:pPr>
-        <w:pStyle w:val="ListParagraph"/>
+        <w:pStyle w:val="a3"/>
+        <w:ind w:leftChars="0"/>
+      </w:pPr>
+    </w:p>
+    <w:p>
+      <w:pPr>
+        <w:pStyle w:val="a3"/>
         <w:numPr>
           <w:ilvl w:val="0"/>
           <w:numId w:val="2"/>
@@ -329,16 +340,21 @@
     </w:p>
     <w:p>
       <w:pPr>
-        <w:pStyle w:val="ListParagraph"/>
-        <w:ind w:leftChars="0"/>
-      </w:pPr>
-      <w:r>
-        <w:t>Class storing the Porter Stemming Algorathm</w:t>
-      </w:r>
-    </w:p>
-    <w:p>
-      <w:pPr>
-        <w:pStyle w:val="ListParagraph"/>
+        <w:pStyle w:val="a3"/>
+        <w:ind w:leftChars="0"/>
+      </w:pPr>
+      <w:r>
+        <w:t xml:space="preserve">Class storing the Porter Stemming </w:t>
+      </w:r>
+      <w:proofErr w:type="spellStart"/>
+      <w:r>
+        <w:t>Algorathm</w:t>
+      </w:r>
+      <w:proofErr w:type="spellEnd"/>
+    </w:p>
+    <w:p>
+      <w:pPr>
+        <w:pStyle w:val="a3"/>
         <w:numPr>
           <w:ilvl w:val="0"/>
           <w:numId w:val="2"/>
@@ -351,25 +367,33 @@
     </w:p>
     <w:p>
       <w:pPr>
-        <w:pStyle w:val="ListParagraph"/>
+        <w:pStyle w:val="a3"/>
         <w:pBdr>
           <w:bottom w:val="single" w:sz="12" w:space="1" w:color="auto"/>
         </w:pBdr>
         <w:ind w:leftChars="0"/>
       </w:pPr>
       <w:r>
-        <w:t>Class to take away the stopwords from the text in a webpage.</w:t>
-      </w:r>
-    </w:p>
-    <w:p>
-      <w:pPr>
-        <w:pStyle w:val="ListParagraph"/>
-        <w:ind w:leftChars="0"/>
-      </w:pPr>
-    </w:p>
-    <w:p>
-      <w:pPr>
-        <w:pStyle w:val="ListParagraph"/>
+        <w:t xml:space="preserve">Class to take away the </w:t>
+      </w:r>
+      <w:proofErr w:type="spellStart"/>
+      <w:r>
+        <w:t>stopwords</w:t>
+      </w:r>
+      <w:proofErr w:type="spellEnd"/>
+      <w:r>
+        <w:t xml:space="preserve"> from the text in a webpage.</w:t>
+      </w:r>
+    </w:p>
+    <w:p>
+      <w:pPr>
+        <w:pStyle w:val="a3"/>
+        <w:ind w:leftChars="0"/>
+      </w:pPr>
+    </w:p>
+    <w:p>
+      <w:pPr>
+        <w:pStyle w:val="a3"/>
         <w:numPr>
           <w:ilvl w:val="0"/>
           <w:numId w:val="2"/>
@@ -382,7 +406,7 @@
     </w:p>
     <w:p>
       <w:pPr>
-        <w:pStyle w:val="ListParagraph"/>
+        <w:pStyle w:val="a3"/>
         <w:ind w:leftChars="0"/>
       </w:pPr>
       <w:r>
@@ -391,7 +415,7 @@
     </w:p>
     <w:p>
       <w:pPr>
-        <w:pStyle w:val="ListParagraph"/>
+        <w:pStyle w:val="a3"/>
         <w:numPr>
           <w:ilvl w:val="0"/>
           <w:numId w:val="2"/>
@@ -404,11 +428,51 @@
     </w:p>
     <w:p>
       <w:pPr>
-        <w:pStyle w:val="ListParagraph"/>
+        <w:pStyle w:val="a3"/>
+        <w:pBdr>
+          <w:bottom w:val="single" w:sz="12" w:space="1" w:color="auto"/>
+        </w:pBdr>
         <w:ind w:leftChars="0"/>
       </w:pPr>
       <w:r>
         <w:t>Class of a word with string and frequency.</w:t>
+      </w:r>
+    </w:p>
+    <w:p>
+      <w:pPr>
+        <w:pStyle w:val="a3"/>
+        <w:ind w:leftChars="0"/>
+      </w:pPr>
+    </w:p>
+    <w:p>
+      <w:pPr>
+        <w:pStyle w:val="a3"/>
+        <w:numPr>
+          <w:ilvl w:val="0"/>
+          <w:numId w:val="2"/>
+        </w:numPr>
+        <w:ind w:leftChars="0"/>
+      </w:pPr>
+      <w:r>
+        <w:rPr>
+          <w:rFonts w:hint="eastAsia"/>
+        </w:rPr>
+        <w:t>S</w:t>
+      </w:r>
+      <w:r>
+        <w:t>earchTool.java :</w:t>
+      </w:r>
+    </w:p>
+    <w:p>
+      <w:pPr>
+        <w:pStyle w:val="a3"/>
+        <w:ind w:leftChars="0"/>
+        <w:rPr>
+          <w:rFonts w:hint="eastAsia"/>
+        </w:rPr>
+      </w:pPr>
+      <w:r>
+        <w:t>Class for searching and generating result</w:t>
       </w:r>
     </w:p>
     <w:p>
@@ -440,6 +504,7 @@
           <w:sz w:val="30"/>
           <w:szCs w:val="30"/>
         </w:rPr>
+        <w:lastRenderedPageBreak/>
         <w:t>Extra Libraries used:</w:t>
       </w:r>
     </w:p>
@@ -495,9 +560,11 @@
         </w:rPr>
         <w:t>．</w:t>
       </w:r>
+      <w:proofErr w:type="gramStart"/>
       <w:r>
         <w:t>jsoup-1.10.2.jar</w:t>
       </w:r>
+      <w:proofErr w:type="gramEnd"/>
     </w:p>
     <w:p/>
     <w:p>
@@ -515,18 +582,19 @@
           <w:sz w:val="30"/>
           <w:szCs w:val="30"/>
         </w:rPr>
-        <w:lastRenderedPageBreak/>
         <w:t>Class used by different data:</w:t>
       </w:r>
     </w:p>
     <w:p>
+      <w:proofErr w:type="spellStart"/>
       <w:r>
         <w:t>IndexTool</w:t>
       </w:r>
-    </w:p>
-    <w:p>
-      <w:pPr>
-        <w:pStyle w:val="ListParagraph"/>
+      <w:proofErr w:type="spellEnd"/>
+    </w:p>
+    <w:p>
+      <w:pPr>
+        <w:pStyle w:val="a3"/>
         <w:numPr>
           <w:ilvl w:val="0"/>
           <w:numId w:val="5"/>
@@ -550,12 +618,17 @@
         <w:sym w:font="Wingdings" w:char="F0F3"/>
       </w:r>
       <w:r>
-        <w:t xml:space="preserve"> PageID</w:t>
-      </w:r>
-    </w:p>
-    <w:p>
-      <w:pPr>
-        <w:pStyle w:val="ListParagraph"/>
+        <w:t xml:space="preserve"> </w:t>
+      </w:r>
+      <w:proofErr w:type="spellStart"/>
+      <w:r>
+        <w:t>PageID</w:t>
+      </w:r>
+      <w:proofErr w:type="spellEnd"/>
+    </w:p>
+    <w:p>
+      <w:pPr>
+        <w:pStyle w:val="a3"/>
         <w:numPr>
           <w:ilvl w:val="0"/>
           <w:numId w:val="5"/>
@@ -579,12 +652,17 @@
         <w:sym w:font="Wingdings" w:char="F0F3"/>
       </w:r>
       <w:r>
-        <w:t xml:space="preserve"> WordID</w:t>
-      </w:r>
-    </w:p>
-    <w:p>
-      <w:pPr>
-        <w:pStyle w:val="ListParagraph"/>
+        <w:t xml:space="preserve"> </w:t>
+      </w:r>
+      <w:proofErr w:type="spellStart"/>
+      <w:r>
+        <w:t>WordID</w:t>
+      </w:r>
+      <w:proofErr w:type="spellEnd"/>
+    </w:p>
+    <w:p>
+      <w:pPr>
+        <w:pStyle w:val="a3"/>
         <w:numPr>
           <w:ilvl w:val="0"/>
           <w:numId w:val="5"/>
@@ -608,64 +686,90 @@
         <w:sym w:font="Wingdings" w:char="F0F3"/>
       </w:r>
       <w:r>
-        <w:t xml:space="preserve"> TitleID</w:t>
-      </w:r>
-    </w:p>
-    <w:p>
-      <w:pPr>
-        <w:pStyle w:val="ListParagraph"/>
+        <w:t xml:space="preserve"> </w:t>
+      </w:r>
+      <w:proofErr w:type="spellStart"/>
+      <w:r>
+        <w:t>TitleID</w:t>
+      </w:r>
+      <w:proofErr w:type="spellEnd"/>
+    </w:p>
+    <w:p>
+      <w:pPr>
+        <w:pStyle w:val="a3"/>
         <w:numPr>
           <w:ilvl w:val="0"/>
           <w:numId w:val="5"/>
         </w:numPr>
         <w:ind w:leftChars="0"/>
       </w:pPr>
+      <w:proofErr w:type="spellStart"/>
       <w:r>
         <w:t>ChildParent</w:t>
       </w:r>
-      <w:r>
-        <w:tab/>
-        <w:t>: ParentID</w:t>
-      </w:r>
+      <w:proofErr w:type="spellEnd"/>
+      <w:r>
+        <w:tab/>
+        <w:t xml:space="preserve">: </w:t>
+      </w:r>
+      <w:proofErr w:type="spellStart"/>
+      <w:r>
+        <w:t>ParentID</w:t>
+      </w:r>
+      <w:proofErr w:type="spellEnd"/>
       <w:r>
         <w:sym w:font="Wingdings" w:char="F0F3"/>
       </w:r>
+      <w:proofErr w:type="spellStart"/>
       <w:r>
         <w:t>ChildID</w:t>
       </w:r>
+      <w:proofErr w:type="spellEnd"/>
     </w:p>
     <w:p/>
     <w:p>
+      <w:proofErr w:type="spellStart"/>
       <w:r>
         <w:rPr>
           <w:rFonts w:hint="eastAsia"/>
         </w:rPr>
         <w:t>InvertedIndex</w:t>
       </w:r>
-    </w:p>
-    <w:p>
-      <w:pPr>
-        <w:pStyle w:val="ListParagraph"/>
+      <w:proofErr w:type="spellEnd"/>
+    </w:p>
+    <w:p>
+      <w:pPr>
+        <w:pStyle w:val="a3"/>
         <w:numPr>
           <w:ilvl w:val="0"/>
           <w:numId w:val="5"/>
         </w:numPr>
         <w:ind w:leftChars="0"/>
       </w:pPr>
+      <w:proofErr w:type="spellStart"/>
       <w:r>
         <w:rPr>
           <w:rFonts w:hint="eastAsia"/>
         </w:rPr>
         <w:t>ParentChild</w:t>
       </w:r>
-      <w:r>
-        <w:tab/>
-        <w:t>: Parent =&gt; [ChildID]</w:t>
-      </w:r>
-    </w:p>
-    <w:p>
-      <w:pPr>
-        <w:pStyle w:val="ListParagraph"/>
+      <w:proofErr w:type="spellEnd"/>
+      <w:r>
+        <w:tab/>
+        <w:t>: Parent =&gt; [</w:t>
+      </w:r>
+      <w:proofErr w:type="spellStart"/>
+      <w:r>
+        <w:t>ChildID</w:t>
+      </w:r>
+      <w:proofErr w:type="spellEnd"/>
+      <w:r>
+        <w:t>]</w:t>
+      </w:r>
+    </w:p>
+    <w:p>
+      <w:pPr>
+        <w:pStyle w:val="a3"/>
         <w:numPr>
           <w:ilvl w:val="0"/>
           <w:numId w:val="5"/>
@@ -680,18 +784,107 @@
       </w:r>
       <w:r>
         <w:tab/>
-        <w:t>: WordID =&gt; [PageID, Frequency]</w:t>
-      </w:r>
-    </w:p>
-    <w:p>
-      <w:pPr>
-        <w:pStyle w:val="ListParagraph"/>
+        <w:t xml:space="preserve">: </w:t>
+      </w:r>
+      <w:proofErr w:type="spellStart"/>
+      <w:r>
+        <w:t>WordID</w:t>
+      </w:r>
+      <w:proofErr w:type="spellEnd"/>
+      <w:r>
+        <w:t xml:space="preserve"> =&gt; [</w:t>
+      </w:r>
+      <w:proofErr w:type="spellStart"/>
+      <w:r>
+        <w:t>PageID</w:t>
+      </w:r>
+      <w:proofErr w:type="spellEnd"/>
+      <w:r>
+        <w:t>:</w:t>
+      </w:r>
+      <w:r>
+        <w:t xml:space="preserve"> Frequency]</w:t>
+      </w:r>
+    </w:p>
+    <w:p>
+      <w:pPr>
+        <w:pStyle w:val="a3"/>
         <w:numPr>
           <w:ilvl w:val="0"/>
           <w:numId w:val="5"/>
         </w:numPr>
         <w:ind w:leftChars="0"/>
       </w:pPr>
+      <w:proofErr w:type="spellStart"/>
+      <w:proofErr w:type="gramStart"/>
+      <w:r>
+        <w:t>fullWordInverted</w:t>
+      </w:r>
+      <w:proofErr w:type="spellEnd"/>
+      <w:proofErr w:type="gramEnd"/>
+      <w:r>
+        <w:t xml:space="preserve">: </w:t>
+      </w:r>
+      <w:proofErr w:type="spellStart"/>
+      <w:r>
+        <w:t>WordID</w:t>
+      </w:r>
+      <w:proofErr w:type="spellEnd"/>
+      <w:r>
+        <w:t xml:space="preserve"> =&gt; [</w:t>
+      </w:r>
+      <w:proofErr w:type="spellStart"/>
+      <w:r>
+        <w:t>PageID</w:t>
+      </w:r>
+      <w:proofErr w:type="spellEnd"/>
+      <w:r>
+        <w:t xml:space="preserve">: </w:t>
+      </w:r>
+      <w:proofErr w:type="spellStart"/>
+      <w:r>
+        <w:t>Postion</w:t>
+      </w:r>
+      <w:proofErr w:type="spellEnd"/>
+      <w:r>
+        <w:t xml:space="preserve"> 1, Position 2, …]</w:t>
+      </w:r>
+    </w:p>
+    <w:p>
+      <w:pPr>
+        <w:pStyle w:val="a3"/>
+        <w:numPr>
+          <w:ilvl w:val="0"/>
+          <w:numId w:val="5"/>
+        </w:numPr>
+        <w:ind w:leftChars="0"/>
+      </w:pPr>
+      <w:proofErr w:type="spellStart"/>
+      <w:r>
+        <w:t>fullWordForward</w:t>
+      </w:r>
+      <w:proofErr w:type="spellEnd"/>
+      <w:r>
+        <w:t xml:space="preserve">: </w:t>
+      </w:r>
+      <w:proofErr w:type="spellStart"/>
+      <w:r>
+        <w:t>PageID</w:t>
+      </w:r>
+      <w:proofErr w:type="spellEnd"/>
+      <w:r>
+        <w:t xml:space="preserve"> =&gt; [word]</w:t>
+      </w:r>
+    </w:p>
+    <w:p>
+      <w:pPr>
+        <w:pStyle w:val="a3"/>
+        <w:numPr>
+          <w:ilvl w:val="0"/>
+          <w:numId w:val="5"/>
+        </w:numPr>
+        <w:ind w:leftChars="0"/>
+      </w:pPr>
       <w:r>
         <w:t>Forward</w:t>
       </w:r>
@@ -700,49 +893,127 @@
       </w:r>
       <w:r>
         <w:tab/>
-        <w:t>: PageID =&gt; [keyword]</w:t>
+        <w:t xml:space="preserve">: </w:t>
+      </w:r>
+      <w:proofErr w:type="spellStart"/>
+      <w:r>
+        <w:t>PageID</w:t>
+      </w:r>
+      <w:proofErr w:type="spellEnd"/>
+      <w:r>
+        <w:t xml:space="preserve"> =&gt; [word]</w:t>
+      </w:r>
+    </w:p>
+    <w:p>
+      <w:pPr>
+        <w:pStyle w:val="a3"/>
+        <w:numPr>
+          <w:ilvl w:val="0"/>
+          <w:numId w:val="5"/>
+        </w:numPr>
+        <w:ind w:leftChars="0"/>
+      </w:pPr>
+      <w:proofErr w:type="spellStart"/>
+      <w:r>
+        <w:t>termW</w:t>
+      </w:r>
+      <w:proofErr w:type="spellEnd"/>
+      <w:r>
+        <w:tab/>
+      </w:r>
+      <w:r>
+        <w:tab/>
+        <w:t xml:space="preserve">: </w:t>
+      </w:r>
+      <w:proofErr w:type="spellStart"/>
+      <w:r>
+        <w:t>PageID</w:t>
+      </w:r>
+      <w:proofErr w:type="spellEnd"/>
+      <w:r>
+        <w:t xml:space="preserve"> =&gt; [word : </w:t>
+      </w:r>
+      <w:proofErr w:type="spellStart"/>
+      <w:r>
+        <w:t>termFrequency</w:t>
+      </w:r>
+      <w:proofErr w:type="spellEnd"/>
+      <w:r>
+        <w:t>]</w:t>
       </w:r>
     </w:p>
     <w:p/>
     <w:p>
+      <w:proofErr w:type="spellStart"/>
       <w:r>
         <w:rPr>
           <w:rFonts w:hint="eastAsia"/>
         </w:rPr>
         <w:t>PageInfm</w:t>
       </w:r>
-    </w:p>
-    <w:p>
-      <w:pPr>
-        <w:pStyle w:val="ListParagraph"/>
+      <w:proofErr w:type="spellEnd"/>
+    </w:p>
+    <w:p>
+      <w:pPr>
+        <w:pStyle w:val="a3"/>
         <w:numPr>
           <w:ilvl w:val="0"/>
           <w:numId w:val="5"/>
         </w:numPr>
         <w:ind w:leftChars="0"/>
       </w:pPr>
+      <w:proofErr w:type="spellStart"/>
       <w:r>
         <w:rPr>
           <w:rFonts w:hint="eastAsia"/>
         </w:rPr>
         <w:t>PageProperty</w:t>
       </w:r>
-      <w:r>
-        <w:tab/>
-      </w:r>
-      <w:r>
-        <w:tab/>
-        <w:t>: PageID =&gt; Infm</w:t>
-      </w:r>
-    </w:p>
-    <w:p>
-      <w:r>
-        <w:rPr>
-          <w:rFonts w:hint="eastAsia"/>
-        </w:rPr>
-        <w:t>*Infm: title, URL, last modified date, page size</w:t>
-      </w:r>
-    </w:p>
+      <w:proofErr w:type="spellEnd"/>
+      <w:r>
+        <w:tab/>
+      </w:r>
+      <w:r>
+        <w:tab/>
+        <w:t xml:space="preserve">: </w:t>
+      </w:r>
+      <w:proofErr w:type="spellStart"/>
+      <w:r>
+        <w:t>PageID</w:t>
+      </w:r>
+      <w:proofErr w:type="spellEnd"/>
+      <w:r>
+        <w:t xml:space="preserve"> =&gt; </w:t>
+      </w:r>
+      <w:proofErr w:type="spellStart"/>
+      <w:r>
+        <w:t>Infm</w:t>
+      </w:r>
+      <w:proofErr w:type="spellEnd"/>
+    </w:p>
+    <w:p>
+      <w:r>
+        <w:rPr>
+          <w:rFonts w:hint="eastAsia"/>
+        </w:rPr>
+        <w:t>*</w:t>
+      </w:r>
+      <w:proofErr w:type="spellStart"/>
+      <w:r>
+        <w:rPr>
+          <w:rFonts w:hint="eastAsia"/>
+        </w:rPr>
+        <w:t>Infm</w:t>
+      </w:r>
+      <w:proofErr w:type="spellEnd"/>
+      <w:r>
+        <w:rPr>
+          <w:rFonts w:hint="eastAsia"/>
+        </w:rPr>
+        <w:t>: title, URL, last modified date, page size</w:t>
+      </w:r>
+    </w:p>
+    <w:p/>
     <w:p>
       <w:pPr>
         <w:pBdr>
@@ -758,7 +1029,7 @@
     </w:p>
     <w:p>
       <w:pPr>
-        <w:pStyle w:val="ListParagraph"/>
+        <w:pStyle w:val="a3"/>
         <w:numPr>
           <w:ilvl w:val="0"/>
           <w:numId w:val="6"/>
@@ -769,15 +1040,23 @@
         <w:t xml:space="preserve">The webpage would be run in a while loop while </w:t>
       </w:r>
       <w:r>
-        <w:t>there are URL stored in the Todo</w:t>
-      </w:r>
-      <w:r>
-        <w:t>List and the number of page extracted has not exceed the maximum.</w:t>
-      </w:r>
-    </w:p>
-    <w:p>
-      <w:pPr>
-        <w:pStyle w:val="ListParagraph"/>
+        <w:t xml:space="preserve">there are URL stored in the </w:t>
+      </w:r>
+      <w:proofErr w:type="spellStart"/>
+      <w:r>
+        <w:t>Todo</w:t>
+      </w:r>
+      <w:r>
+        <w:t>List</w:t>
+      </w:r>
+      <w:proofErr w:type="spellEnd"/>
+      <w:r>
+        <w:t xml:space="preserve"> and the number of page extracted has not exceed the maximum.</w:t>
+      </w:r>
+    </w:p>
+    <w:p>
+      <w:pPr>
+        <w:pStyle w:val="a3"/>
         <w:numPr>
           <w:ilvl w:val="0"/>
           <w:numId w:val="6"/>
@@ -788,15 +1067,31 @@
         <w:t xml:space="preserve">Check whether the first element </w:t>
       </w:r>
       <w:r>
-        <w:t>in Todo</w:t>
-      </w:r>
-      <w:r>
-        <w:t>List is extracted. If extracted before, check for update, else add new entry to PageIndexer.</w:t>
-      </w:r>
-    </w:p>
-    <w:p>
-      <w:pPr>
-        <w:pStyle w:val="ListParagraph"/>
+        <w:t xml:space="preserve">in </w:t>
+      </w:r>
+      <w:proofErr w:type="spellStart"/>
+      <w:r>
+        <w:t>Todo</w:t>
+      </w:r>
+      <w:r>
+        <w:t>List</w:t>
+      </w:r>
+      <w:proofErr w:type="spellEnd"/>
+      <w:r>
+        <w:t xml:space="preserve"> is extracted. If extracted before, check for update, else add new entry to </w:t>
+      </w:r>
+      <w:proofErr w:type="spellStart"/>
+      <w:r>
+        <w:t>PageIndexer</w:t>
+      </w:r>
+      <w:proofErr w:type="spellEnd"/>
+      <w:r>
+        <w:t>.</w:t>
+      </w:r>
+    </w:p>
+    <w:p>
+      <w:pPr>
+        <w:pStyle w:val="a3"/>
         <w:numPr>
           <w:ilvl w:val="0"/>
           <w:numId w:val="6"/>
@@ -819,12 +1114,18 @@
         <w:t xml:space="preserve"> frequency, store it in a forwar</w:t>
       </w:r>
       <w:r>
-        <w:t>d index. Also count the max frequency and add in maximum frequency table.</w:t>
-      </w:r>
-    </w:p>
-    <w:p>
-      <w:pPr>
-        <w:pStyle w:val="ListParagraph"/>
+        <w:t xml:space="preserve">d index. Also count the max frequency and add in </w:t>
+      </w:r>
+      <w:r>
+        <w:t xml:space="preserve">inverted index and </w:t>
+      </w:r>
+      <w:r>
+        <w:t>maximum frequency table.</w:t>
+      </w:r>
+    </w:p>
+    <w:p>
+      <w:pPr>
+        <w:pStyle w:val="a3"/>
         <w:numPr>
           <w:ilvl w:val="0"/>
           <w:numId w:val="6"/>
@@ -832,12 +1133,25 @@
         <w:ind w:leftChars="0"/>
       </w:pPr>
       <w:r>
+        <w:t>Extract all words in the webpage and count the frequency, sore it in full word forward index and full word inverted index.</w:t>
+      </w:r>
+    </w:p>
+    <w:p>
+      <w:pPr>
+        <w:pStyle w:val="a3"/>
+        <w:numPr>
+          <w:ilvl w:val="0"/>
+          <w:numId w:val="6"/>
+        </w:numPr>
+        <w:ind w:leftChars="0"/>
+      </w:pPr>
+      <w:r>
         <w:t>Get the last update of webpage</w:t>
       </w:r>
     </w:p>
     <w:p>
       <w:pPr>
-        <w:pStyle w:val="ListParagraph"/>
+        <w:pStyle w:val="a3"/>
         <w:numPr>
           <w:ilvl w:val="0"/>
           <w:numId w:val="6"/>
@@ -850,7 +1164,7 @@
     </w:p>
     <w:p>
       <w:pPr>
-        <w:pStyle w:val="ListParagraph"/>
+        <w:pStyle w:val="a3"/>
         <w:numPr>
           <w:ilvl w:val="0"/>
           <w:numId w:val="6"/>
@@ -858,12 +1172,21 @@
         <w:ind w:leftChars="0"/>
       </w:pPr>
       <w:r>
-        <w:t>Add required information into PageProperty.</w:t>
-      </w:r>
-    </w:p>
-    <w:p>
-      <w:pPr>
-        <w:pStyle w:val="ListParagraph"/>
+        <w:lastRenderedPageBreak/>
+        <w:t xml:space="preserve">Add required information into </w:t>
+      </w:r>
+      <w:proofErr w:type="spellStart"/>
+      <w:r>
+        <w:t>PageProperty</w:t>
+      </w:r>
+      <w:proofErr w:type="spellEnd"/>
+      <w:r>
+        <w:t>.</w:t>
+      </w:r>
+    </w:p>
+    <w:p>
+      <w:pPr>
+        <w:pStyle w:val="a3"/>
         <w:numPr>
           <w:ilvl w:val="0"/>
           <w:numId w:val="6"/>
@@ -876,12 +1199,15 @@
     </w:p>
     <w:p>
       <w:pPr>
-        <w:pStyle w:val="ListParagraph"/>
+        <w:pStyle w:val="a3"/>
         <w:numPr>
           <w:ilvl w:val="0"/>
           <w:numId w:val="6"/>
         </w:numPr>
         <w:ind w:leftChars="0"/>
+        <w:rPr>
+          <w:rFonts w:hint="eastAsia"/>
+        </w:rPr>
       </w:pPr>
       <w:r>
         <w:t>Loop back to Step 1.</w:t>
@@ -892,17 +1218,389 @@
         <w:pBdr>
           <w:bottom w:val="dotted" w:sz="24" w:space="1" w:color="auto"/>
         </w:pBdr>
+        <w:rPr>
+          <w:rFonts w:hint="eastAsia"/>
+        </w:rPr>
       </w:pPr>
     </w:p>
     <w:p/>
     <w:p>
+      <w:pPr>
+        <w:rPr>
+          <w:b/>
+          <w:sz w:val="30"/>
+          <w:szCs w:val="30"/>
+        </w:rPr>
+      </w:pPr>
+      <w:r>
+        <w:rPr>
+          <w:rFonts w:hint="eastAsia"/>
+          <w:b/>
+          <w:sz w:val="30"/>
+          <w:szCs w:val="30"/>
+        </w:rPr>
+        <w:t>Weight Calculation</w:t>
+      </w:r>
+    </w:p>
+    <w:p>
+      <w:pPr>
+        <w:pStyle w:val="a3"/>
+        <w:numPr>
+          <w:ilvl w:val="0"/>
+          <w:numId w:val="7"/>
+        </w:numPr>
+        <w:ind w:leftChars="0"/>
+      </w:pPr>
+      <w:r>
+        <w:t>W</w:t>
+      </w:r>
+      <w:r>
+        <w:rPr>
+          <w:rFonts w:hint="eastAsia"/>
+        </w:rPr>
+        <w:t>e</w:t>
+      </w:r>
+      <w:r>
+        <w:t>ight calculation:</w:t>
+      </w:r>
+    </w:p>
+    <w:p>
+      <w:pPr>
+        <w:pStyle w:val="a3"/>
+        <w:ind w:leftChars="0"/>
+      </w:pPr>
+      <w:proofErr w:type="spellStart"/>
+      <w:proofErr w:type="gramStart"/>
+      <w:r>
+        <w:t>w</w:t>
+      </w:r>
+      <w:r>
+        <w:rPr>
+          <w:vertAlign w:val="subscript"/>
+        </w:rPr>
+        <w:t>ij</w:t>
+      </w:r>
+      <w:proofErr w:type="spellEnd"/>
+      <w:proofErr w:type="gramEnd"/>
+      <w:r>
+        <w:t xml:space="preserve"> </w:t>
+      </w:r>
+      <w:r>
+        <w:t>= (</w:t>
+      </w:r>
+      <w:proofErr w:type="spellStart"/>
+      <w:r>
+        <w:t>tf</w:t>
+      </w:r>
+      <w:r>
+        <w:rPr>
+          <w:vertAlign w:val="subscript"/>
+        </w:rPr>
+        <w:t>ij</w:t>
+      </w:r>
+      <w:proofErr w:type="spellEnd"/>
+      <w:r>
+        <w:rPr>
+          <w:vertAlign w:val="subscript"/>
+        </w:rPr>
+        <w:t xml:space="preserve"> </w:t>
+      </w:r>
+      <w:r>
+        <w:t>/</w:t>
+      </w:r>
+      <w:r>
+        <w:t>max(</w:t>
+      </w:r>
+      <w:proofErr w:type="spellStart"/>
+      <w:r>
+        <w:t>tf</w:t>
+      </w:r>
+      <w:r>
+        <w:rPr>
+          <w:vertAlign w:val="subscript"/>
+        </w:rPr>
+        <w:t>ij</w:t>
+      </w:r>
+      <w:proofErr w:type="spellEnd"/>
+      <w:r>
+        <w:t>))*</w:t>
+      </w:r>
+      <w:r>
+        <w:t xml:space="preserve"> </w:t>
+      </w:r>
+      <w:proofErr w:type="spellStart"/>
+      <w:r>
+        <w:t>idf</w:t>
+      </w:r>
+      <w:r>
+        <w:rPr>
+          <w:vertAlign w:val="subscript"/>
+        </w:rPr>
+        <w:t>j</w:t>
+      </w:r>
+      <w:proofErr w:type="spellEnd"/>
+    </w:p>
+    <w:p>
+      <w:pPr>
+        <w:pStyle w:val="a3"/>
+        <w:ind w:leftChars="0"/>
+      </w:pPr>
+    </w:p>
+    <w:p>
+      <w:pPr>
+        <w:pStyle w:val="a3"/>
+      </w:pPr>
+      <w:proofErr w:type="spellStart"/>
+      <w:proofErr w:type="gramStart"/>
+      <w:r>
+        <w:t>tf</w:t>
+      </w:r>
+      <w:r>
+        <w:rPr>
+          <w:vertAlign w:val="subscript"/>
+        </w:rPr>
+        <w:t>ij</w:t>
+      </w:r>
+      <w:proofErr w:type="spellEnd"/>
+      <w:proofErr w:type="gramEnd"/>
+      <w:r>
+        <w:rPr>
+          <w:vertAlign w:val="subscript"/>
+        </w:rPr>
+        <w:t xml:space="preserve"> </w:t>
+      </w:r>
+      <w:r>
+        <w:t xml:space="preserve">= frequency of term j in document </w:t>
+      </w:r>
+      <w:proofErr w:type="spellStart"/>
+      <w:r>
+        <w:t>i</w:t>
+      </w:r>
+      <w:proofErr w:type="spellEnd"/>
+      <w:r>
+        <w:t xml:space="preserve"> </w:t>
+      </w:r>
+    </w:p>
+    <w:p>
+      <w:pPr>
+        <w:pStyle w:val="a3"/>
+      </w:pPr>
+      <w:proofErr w:type="spellStart"/>
+      <w:proofErr w:type="gramStart"/>
+      <w:r>
+        <w:t>df</w:t>
+      </w:r>
+      <w:r>
+        <w:rPr>
+          <w:vertAlign w:val="subscript"/>
+        </w:rPr>
+        <w:t>j</w:t>
+      </w:r>
+      <w:proofErr w:type="spellEnd"/>
+      <w:proofErr w:type="gramEnd"/>
+      <w:r>
+        <w:t xml:space="preserve"> = document frequency of term j </w:t>
+      </w:r>
+    </w:p>
+    <w:p>
+      <w:pPr>
+        <w:pStyle w:val="a3"/>
+      </w:pPr>
+      <w:r>
+        <w:t xml:space="preserve">   </w:t>
+      </w:r>
+      <w:r>
+        <w:t xml:space="preserve">= number of documents containing term j </w:t>
+      </w:r>
+    </w:p>
+    <w:p>
+      <w:pPr>
+        <w:pStyle w:val="a3"/>
+      </w:pPr>
+      <w:proofErr w:type="spellStart"/>
+      <w:proofErr w:type="gramStart"/>
+      <w:r>
+        <w:t>idf</w:t>
+      </w:r>
+      <w:r>
+        <w:rPr>
+          <w:vertAlign w:val="subscript"/>
+        </w:rPr>
+        <w:t>j</w:t>
+      </w:r>
+      <w:proofErr w:type="spellEnd"/>
+      <w:proofErr w:type="gramEnd"/>
+      <w:r>
+        <w:t xml:space="preserve"> = inverse document frequency of term j </w:t>
+      </w:r>
+    </w:p>
+    <w:p>
+      <w:pPr>
+        <w:pStyle w:val="a3"/>
+        <w:rPr>
+          <w:rFonts w:hint="eastAsia"/>
+        </w:rPr>
+      </w:pPr>
+      <w:r>
+        <w:t xml:space="preserve">   </w:t>
+      </w:r>
+      <w:r>
+        <w:t>= log</w:t>
+      </w:r>
+      <w:r>
+        <w:rPr>
+          <w:vertAlign w:val="subscript"/>
+        </w:rPr>
+        <w:t>2</w:t>
+      </w:r>
+      <w:r>
+        <w:t xml:space="preserve"> (N/ </w:t>
+      </w:r>
+      <w:proofErr w:type="spellStart"/>
+      <w:r>
+        <w:t>df</w:t>
+      </w:r>
+      <w:proofErr w:type="spellEnd"/>
+      <w:r>
+        <w:rPr>
+          <w:vertAlign w:val="subscript"/>
+        </w:rPr>
+        <w:t xml:space="preserve"> j</w:t>
+      </w:r>
+      <w:proofErr w:type="gramStart"/>
+      <w:r>
+        <w:t xml:space="preserve">)  </w:t>
+      </w:r>
+      <w:r>
+        <w:t>(</w:t>
+      </w:r>
+      <w:proofErr w:type="gramEnd"/>
+      <w:r>
+        <w:t>N: number of documents in collection)</w:t>
+      </w:r>
+    </w:p>
+    <w:p/>
+    <w:p>
+      <w:pPr>
+        <w:pStyle w:val="a3"/>
+        <w:numPr>
+          <w:ilvl w:val="0"/>
+          <w:numId w:val="7"/>
+        </w:numPr>
+        <w:ind w:leftChars="0"/>
+        <w:rPr>
+          <w:rFonts w:hint="eastAsia"/>
+        </w:rPr>
+      </w:pPr>
+      <w:r>
+        <w:rPr>
+          <w:rFonts w:hint="eastAsia"/>
+        </w:rPr>
+        <w:t>Cosine Similarity</w:t>
+      </w:r>
+    </w:p>
+    <w:p>
+      <w:pPr>
+        <w:pStyle w:val="a3"/>
+        <w:ind w:leftChars="0"/>
+      </w:pPr>
+      <w:r>
+        <w:rPr>
+          <w:rFonts w:hint="eastAsia"/>
+          <w:noProof/>
+        </w:rPr>
+        <w:drawing>
+          <wp:inline distT="0" distB="0" distL="0" distR="0">
+            <wp:extent cx="2040890" cy="1134110"/>
+            <wp:effectExtent l="0" t="0" r="0" b="0"/>
+            <wp:docPr id="1" name="圖片 1"/>
+            <wp:cNvGraphicFramePr>
+              <a:graphicFrameLocks xmlns:a="http://schemas.openxmlformats.org/drawingml/2006/main" noChangeAspect="1"/>
+            </wp:cNvGraphicFramePr>
+            <a:graphic xmlns:a="http://schemas.openxmlformats.org/drawingml/2006/main">
+              <a:graphicData uri="http://schemas.openxmlformats.org/drawingml/2006/picture">
+                <pic:pic xmlns:pic="http://schemas.openxmlformats.org/drawingml/2006/picture">
+                  <pic:nvPicPr>
+                    <pic:cNvPr id="0" name="Picture 1"/>
+                    <pic:cNvPicPr>
+                      <a:picLocks noChangeAspect="1" noChangeArrowheads="1"/>
+                    </pic:cNvPicPr>
+                  </pic:nvPicPr>
+                  <pic:blipFill>
+                    <a:blip r:embed="rId5">
+                      <a:extLst>
+                        <a:ext uri="{28A0092B-C50C-407E-A947-70E740481C1C}">
+                          <a14:useLocalDpi xmlns:a14="http://schemas.microsoft.com/office/drawing/2010/main" val="0"/>
+                        </a:ext>
+                      </a:extLst>
+                    </a:blip>
+                    <a:srcRect/>
+                    <a:stretch>
+                      <a:fillRect/>
+                    </a:stretch>
+                  </pic:blipFill>
+                  <pic:spPr bwMode="auto">
+                    <a:xfrm>
+                      <a:off x="0" y="0"/>
+                      <a:ext cx="2040890" cy="1134110"/>
+                    </a:xfrm>
+                    <a:prstGeom prst="rect">
+                      <a:avLst/>
+                    </a:prstGeom>
+                    <a:noFill/>
+                    <a:ln>
+                      <a:noFill/>
+                    </a:ln>
+                  </pic:spPr>
+                </pic:pic>
+              </a:graphicData>
+            </a:graphic>
+          </wp:inline>
+        </w:drawing>
+      </w:r>
+    </w:p>
+    <w:p>
+      <w:pPr>
+        <w:pStyle w:val="a3"/>
+        <w:ind w:leftChars="0"/>
+        <w:rPr>
+          <w:rFonts w:hint="eastAsia"/>
+        </w:rPr>
+      </w:pPr>
+      <w:r>
+        <w:rPr>
+          <w:rFonts w:hint="eastAsia"/>
+        </w:rPr>
+        <w:t xml:space="preserve">*query term is set to be </w:t>
+      </w:r>
+      <w:r>
+        <w:t xml:space="preserve">equal to </w:t>
+      </w:r>
+      <w:r>
+        <w:rPr>
+          <w:rFonts w:hint="eastAsia"/>
+        </w:rPr>
+        <w:t>1</w:t>
+      </w:r>
+      <w:bookmarkStart w:id="0" w:name="_GoBack"/>
+      <w:bookmarkEnd w:id="0"/>
+    </w:p>
+    <w:p>
+      <w:pPr>
+        <w:pBdr>
+          <w:bottom w:val="dotted" w:sz="24" w:space="1" w:color="auto"/>
+        </w:pBdr>
+      </w:pPr>
+    </w:p>
+    <w:p/>
+    <w:p>
       <w:r>
         <w:t>Special remarks</w:t>
       </w:r>
     </w:p>
     <w:p>
       <w:pPr>
-        <w:pStyle w:val="ListParagraph"/>
+        <w:pStyle w:val="a3"/>
         <w:numPr>
           <w:ilvl w:val="0"/>
           <w:numId w:val="5"/>
@@ -913,6 +1611,30 @@
         <w:rPr>
           <w:rFonts w:hint="eastAsia"/>
         </w:rPr>
+        <w:t xml:space="preserve">As the webpage is started from the </w:t>
+      </w:r>
+      <w:proofErr w:type="spellStart"/>
+      <w:r>
+        <w:t>cse</w:t>
+      </w:r>
+      <w:proofErr w:type="spellEnd"/>
+      <w:r>
+        <w:t xml:space="preserve"> page which requires login so password and username is required to be set in Crawl.java before using spider function.</w:t>
+      </w:r>
+    </w:p>
+    <w:p>
+      <w:pPr>
+        <w:pStyle w:val="a3"/>
+        <w:numPr>
+          <w:ilvl w:val="0"/>
+          <w:numId w:val="5"/>
+        </w:numPr>
+        <w:ind w:leftChars="0"/>
+      </w:pPr>
+      <w:r>
+        <w:rPr>
+          <w:rFonts w:hint="eastAsia"/>
+        </w:rPr>
         <w:t>The spider function</w:t>
       </w:r>
       <w:r>
@@ -921,7 +1643,7 @@
     </w:p>
     <w:p>
       <w:pPr>
-        <w:pStyle w:val="ListParagraph"/>
+        <w:pStyle w:val="a3"/>
         <w:numPr>
           <w:ilvl w:val="0"/>
           <w:numId w:val="5"/>
@@ -943,11 +1665,11 @@
 </file>
 
 <file path=word/numbering.xml><?xml version="1.0" encoding="utf-8"?>
-<w:numbering xmlns:wpc="http://schemas.microsoft.com/office/word/2010/wordprocessingCanvas" xmlns:cx="http://schemas.microsoft.com/office/drawing/2014/chartex" xmlns:cx1="http://schemas.microsoft.com/office/drawing/2015/9/8/chartex" xmlns:cx2="http://schemas.microsoft.com/office/drawing/2015/10/21/chartex" xmlns:cx3="http://schemas.microsoft.com/office/drawing/2016/5/9/chartex" xmlns:cx4="http://schemas.microsoft.com/office/drawing/2016/5/10/chartex" xmlns:cx5="http://schemas.microsoft.com/office/drawing/2016/5/11/chartex" xmlns:mc="http://schemas.openxmlformats.org/markup-compatibility/2006" xmlns:o="urn:schemas-microsoft-com:office:office" xmlns:r="http://schemas.openxmlformats.org/officeDocument/2006/relationships" xmlns:m="http://schemas.openxmlformats.org/officeDocument/2006/math" xmlns:v="urn:schemas-microsoft-com:vml" xmlns:wp14="http://schemas.microsoft.com/office/word/2010/wordprocessingDrawing" xmlns:wp="http://schemas.openxmlformats.org/drawingml/2006/wordprocessingDrawing" xmlns:w10="urn:schemas-microsoft-com:office:word" xmlns:w="http://schemas.openxmlformats.org/wordprocessingml/2006/main" xmlns:w14="http://schemas.microsoft.com/office/word/2010/wordml" xmlns:w15="http://schemas.microsoft.com/office/word/2012/wordml" xmlns:w16se="http://schemas.microsoft.com/office/word/2015/wordml/symex" xmlns:wpg="http://schemas.microsoft.com/office/word/2010/wordprocessingGroup" xmlns:wpi="http://schemas.microsoft.com/office/word/2010/wordprocessingInk" xmlns:wne="http://schemas.microsoft.com/office/word/2006/wordml" xmlns:wps="http://schemas.microsoft.com/office/word/2010/wordprocessingShape" mc:Ignorable="w14 w15 w16se wp14">
+<w:numbering xmlns:wpc="http://schemas.microsoft.com/office/word/2010/wordprocessingCanvas" xmlns:mc="http://schemas.openxmlformats.org/markup-compatibility/2006" xmlns:o="urn:schemas-microsoft-com:office:office" xmlns:r="http://schemas.openxmlformats.org/officeDocument/2006/relationships" xmlns:m="http://schemas.openxmlformats.org/officeDocument/2006/math" xmlns:v="urn:schemas-microsoft-com:vml" xmlns:wp14="http://schemas.microsoft.com/office/word/2010/wordprocessingDrawing" xmlns:wp="http://schemas.openxmlformats.org/drawingml/2006/wordprocessingDrawing" xmlns:w10="urn:schemas-microsoft-com:office:word" xmlns:w="http://schemas.openxmlformats.org/wordprocessingml/2006/main" xmlns:w14="http://schemas.microsoft.com/office/word/2010/wordml" xmlns:w15="http://schemas.microsoft.com/office/word/2012/wordml" xmlns:wpg="http://schemas.microsoft.com/office/word/2010/wordprocessingGroup" xmlns:wpi="http://schemas.microsoft.com/office/word/2010/wordprocessingInk" xmlns:wne="http://schemas.microsoft.com/office/word/2006/wordml" xmlns:wps="http://schemas.microsoft.com/office/word/2010/wordprocessingShape" mc:Ignorable="w14 w15 wp14">
   <w:abstractNum w:abstractNumId="0" w15:restartNumberingAfterBreak="0">
     <w:nsid w:val="0633122E"/>
     <w:multiLevelType w:val="hybridMultilevel"/>
-    <w:tmpl w:val="A6A22246"/>
+    <w:tmpl w:val="CAC2FA14"/>
     <w:lvl w:ilvl="0" w:tplc="04090003">
       <w:start w:val="1"/>
       <w:numFmt w:val="bullet"/>
@@ -1058,6 +1780,119 @@
     </w:lvl>
   </w:abstractNum>
   <w:abstractNum w:abstractNumId="1" w15:restartNumberingAfterBreak="0">
+    <w:nsid w:val="0C623D20"/>
+    <w:multiLevelType w:val="hybridMultilevel"/>
+    <w:tmpl w:val="3B024B02"/>
+    <w:lvl w:ilvl="0" w:tplc="04090001">
+      <w:start w:val="1"/>
+      <w:numFmt w:val="bullet"/>
+      <w:lvlText w:val=""/>
+      <w:lvlJc w:val="left"/>
+      <w:pPr>
+        <w:ind w:left="480" w:hanging="480"/>
+      </w:pPr>
+      <w:rPr>
+        <w:rFonts w:ascii="Wingdings" w:hAnsi="Wingdings" w:hint="default"/>
+      </w:rPr>
+    </w:lvl>
+    <w:lvl w:ilvl="1" w:tplc="04090003" w:tentative="1">
+      <w:start w:val="1"/>
+      <w:numFmt w:val="bullet"/>
+      <w:lvlText w:val=""/>
+      <w:lvlJc w:val="left"/>
+      <w:pPr>
+        <w:ind w:left="960" w:hanging="480"/>
+      </w:pPr>
+      <w:rPr>
+        <w:rFonts w:ascii="Wingdings" w:hAnsi="Wingdings" w:hint="default"/>
+      </w:rPr>
+    </w:lvl>
+    <w:lvl w:ilvl="2" w:tplc="04090005" w:tentative="1">
+      <w:start w:val="1"/>
+      <w:numFmt w:val="bullet"/>
+      <w:lvlText w:val=""/>
+      <w:lvlJc w:val="left"/>
+      <w:pPr>
+        <w:ind w:left="1440" w:hanging="480"/>
+      </w:pPr>
+      <w:rPr>
+        <w:rFonts w:ascii="Wingdings" w:hAnsi="Wingdings" w:hint="default"/>
+      </w:rPr>
+    </w:lvl>
+    <w:lvl w:ilvl="3" w:tplc="04090001" w:tentative="1">
+      <w:start w:val="1"/>
+      <w:numFmt w:val="bullet"/>
+      <w:lvlText w:val=""/>
+      <w:lvlJc w:val="left"/>
+      <w:pPr>
+        <w:ind w:left="1920" w:hanging="480"/>
+      </w:pPr>
+      <w:rPr>
+        <w:rFonts w:ascii="Wingdings" w:hAnsi="Wingdings" w:hint="default"/>
+      </w:rPr>
+    </w:lvl>
+    <w:lvl w:ilvl="4" w:tplc="04090003" w:tentative="1">
+      <w:start w:val="1"/>
+      <w:numFmt w:val="bullet"/>
+      <w:lvlText w:val=""/>
+      <w:lvlJc w:val="left"/>
+      <w:pPr>
+        <w:ind w:left="2400" w:hanging="480"/>
+      </w:pPr>
+      <w:rPr>
+        <w:rFonts w:ascii="Wingdings" w:hAnsi="Wingdings" w:hint="default"/>
+      </w:rPr>
+    </w:lvl>
+    <w:lvl w:ilvl="5" w:tplc="04090005" w:tentative="1">
+      <w:start w:val="1"/>
+      <w:numFmt w:val="bullet"/>
+      <w:lvlText w:val=""/>
+      <w:lvlJc w:val="left"/>
+      <w:pPr>
+        <w:ind w:left="2880" w:hanging="480"/>
+      </w:pPr>
+      <w:rPr>
+        <w:rFonts w:ascii="Wingdings" w:hAnsi="Wingdings" w:hint="default"/>
+      </w:rPr>
+    </w:lvl>
+    <w:lvl w:ilvl="6" w:tplc="04090001" w:tentative="1">
+      <w:start w:val="1"/>
+      <w:numFmt w:val="bullet"/>
+      <w:lvlText w:val=""/>
+      <w:lvlJc w:val="left"/>
+      <w:pPr>
+        <w:ind w:left="3360" w:hanging="480"/>
+      </w:pPr>
+      <w:rPr>
+        <w:rFonts w:ascii="Wingdings" w:hAnsi="Wingdings" w:hint="default"/>
+      </w:rPr>
+    </w:lvl>
+    <w:lvl w:ilvl="7" w:tplc="04090003" w:tentative="1">
+      <w:start w:val="1"/>
+      <w:numFmt w:val="bullet"/>
+      <w:lvlText w:val=""/>
+      <w:lvlJc w:val="left"/>
+      <w:pPr>
+        <w:ind w:left="3840" w:hanging="480"/>
+      </w:pPr>
+      <w:rPr>
+        <w:rFonts w:ascii="Wingdings" w:hAnsi="Wingdings" w:hint="default"/>
+      </w:rPr>
+    </w:lvl>
+    <w:lvl w:ilvl="8" w:tplc="04090005" w:tentative="1">
+      <w:start w:val="1"/>
+      <w:numFmt w:val="bullet"/>
+      <w:lvlText w:val=""/>
+      <w:lvlJc w:val="left"/>
+      <w:pPr>
+        <w:ind w:left="4320" w:hanging="480"/>
+      </w:pPr>
+      <w:rPr>
+        <w:rFonts w:ascii="Wingdings" w:hAnsi="Wingdings" w:hint="default"/>
+      </w:rPr>
+    </w:lvl>
+  </w:abstractNum>
+  <w:abstractNum w:abstractNumId="2" w15:restartNumberingAfterBreak="0">
     <w:nsid w:val="1D730C73"/>
     <w:multiLevelType w:val="multilevel"/>
     <w:tmpl w:val="85A22C5E"/>
@@ -1170,7 +2005,7 @@
       </w:rPr>
     </w:lvl>
   </w:abstractNum>
-  <w:abstractNum w:abstractNumId="2" w15:restartNumberingAfterBreak="0">
+  <w:abstractNum w:abstractNumId="3" w15:restartNumberingAfterBreak="0">
     <w:nsid w:val="236E6A42"/>
     <w:multiLevelType w:val="hybridMultilevel"/>
     <w:tmpl w:val="85A22C5E"/>
@@ -1283,7 +2118,7 @@
       </w:rPr>
     </w:lvl>
   </w:abstractNum>
-  <w:abstractNum w:abstractNumId="3" w15:restartNumberingAfterBreak="0">
+  <w:abstractNum w:abstractNumId="4" w15:restartNumberingAfterBreak="0">
     <w:nsid w:val="463D56E6"/>
     <w:multiLevelType w:val="hybridMultilevel"/>
     <w:tmpl w:val="43D481EE"/>
@@ -1395,7 +2230,7 @@
       </w:rPr>
     </w:lvl>
   </w:abstractNum>
-  <w:abstractNum w:abstractNumId="4" w15:restartNumberingAfterBreak="0">
+  <w:abstractNum w:abstractNumId="5" w15:restartNumberingAfterBreak="0">
     <w:nsid w:val="588A5F9A"/>
     <w:multiLevelType w:val="hybridMultilevel"/>
     <w:tmpl w:val="DE2CFDC0"/>
@@ -1507,7 +2342,7 @@
       </w:rPr>
     </w:lvl>
   </w:abstractNum>
-  <w:abstractNum w:abstractNumId="5" w15:restartNumberingAfterBreak="0">
+  <w:abstractNum w:abstractNumId="6" w15:restartNumberingAfterBreak="0">
     <w:nsid w:val="5EA36891"/>
     <w:multiLevelType w:val="hybridMultilevel"/>
     <w:tmpl w:val="7B587A5E"/>
@@ -1594,28 +2429,31 @@
     </w:lvl>
   </w:abstractNum>
   <w:num w:numId="1">
-    <w:abstractNumId w:val="4"/>
+    <w:abstractNumId w:val="5"/>
   </w:num>
   <w:num w:numId="2">
     <w:abstractNumId w:val="0"/>
   </w:num>
   <w:num w:numId="3">
+    <w:abstractNumId w:val="3"/>
+  </w:num>
+  <w:num w:numId="4">
     <w:abstractNumId w:val="2"/>
   </w:num>
-  <w:num w:numId="4">
-    <w:abstractNumId w:val="1"/>
-  </w:num>
   <w:num w:numId="5">
-    <w:abstractNumId w:val="3"/>
+    <w:abstractNumId w:val="4"/>
   </w:num>
   <w:num w:numId="6">
-    <w:abstractNumId w:val="5"/>
+    <w:abstractNumId w:val="6"/>
+  </w:num>
+  <w:num w:numId="7">
+    <w:abstractNumId w:val="1"/>
   </w:num>
 </w:numbering>
 </file>
 
 <file path=word/styles.xml><?xml version="1.0" encoding="utf-8"?>
-<w:styles xmlns:mc="http://schemas.openxmlformats.org/markup-compatibility/2006" xmlns:r="http://schemas.openxmlformats.org/officeDocument/2006/relationships" xmlns:w="http://schemas.openxmlformats.org/wordprocessingml/2006/main" xmlns:w14="http://schemas.microsoft.com/office/word/2010/wordml" xmlns:w15="http://schemas.microsoft.com/office/word/2012/wordml" xmlns:w16se="http://schemas.microsoft.com/office/word/2015/wordml/symex" mc:Ignorable="w14 w15 w16se">
+<w:styles xmlns:mc="http://schemas.openxmlformats.org/markup-compatibility/2006" xmlns:r="http://schemas.openxmlformats.org/officeDocument/2006/relationships" xmlns:w="http://schemas.openxmlformats.org/wordprocessingml/2006/main" xmlns:w14="http://schemas.microsoft.com/office/word/2010/wordml" xmlns:w15="http://schemas.microsoft.com/office/word/2012/wordml" mc:Ignorable="w14 w15">
   <w:docDefaults>
     <w:rPrDefault>
       <w:rPr>
@@ -1628,7 +2466,7 @@
     </w:rPrDefault>
     <w:pPrDefault/>
   </w:docDefaults>
-  <w:latentStyles w:defLockedState="0" w:defUIPriority="99" w:defSemiHidden="0" w:defUnhideWhenUsed="0" w:defQFormat="0" w:count="374">
+  <w:latentStyles w:defLockedState="0" w:defUIPriority="99" w:defSemiHidden="0" w:defUnhideWhenUsed="0" w:defQFormat="0" w:count="371">
     <w:lsdException w:name="Normal" w:uiPriority="0" w:qFormat="1"/>
     <w:lsdException w:name="heading 1" w:uiPriority="9" w:qFormat="1"/>
     <w:lsdException w:name="heading 2" w:semiHidden="1" w:uiPriority="9" w:unhideWhenUsed="1" w:qFormat="1"/>
@@ -1734,6 +2572,7 @@
     <w:lsdException w:name="HTML Sample" w:semiHidden="1" w:unhideWhenUsed="1"/>
     <w:lsdException w:name="HTML Typewriter" w:semiHidden="1" w:unhideWhenUsed="1"/>
     <w:lsdException w:name="HTML Variable" w:semiHidden="1" w:unhideWhenUsed="1"/>
+    <w:lsdException w:name="Normal Table" w:semiHidden="1" w:unhideWhenUsed="1"/>
     <w:lsdException w:name="annotation subject" w:semiHidden="1" w:unhideWhenUsed="1"/>
     <w:lsdException w:name="No List" w:semiHidden="1" w:unhideWhenUsed="1"/>
     <w:lsdException w:name="Outline List 1" w:semiHidden="1" w:unhideWhenUsed="1"/>
@@ -1778,6 +2617,7 @@
     <w:lsdException w:name="Table Professional" w:semiHidden="1" w:unhideWhenUsed="1"/>
     <w:lsdException w:name="Table Subtle 1" w:semiHidden="1" w:unhideWhenUsed="1"/>
     <w:lsdException w:name="Table Subtle 2" w:semiHidden="1" w:unhideWhenUsed="1"/>
+    <w:lsdException w:name="Table Web 1" w:semiHidden="1" w:unhideWhenUsed="1"/>
     <w:lsdException w:name="Table Web 2" w:semiHidden="1" w:unhideWhenUsed="1"/>
     <w:lsdException w:name="Table Web 3" w:semiHidden="1" w:unhideWhenUsed="1"/>
     <w:lsdException w:name="Balloon Text" w:semiHidden="1" w:unhideWhenUsed="1"/>
@@ -1998,24 +2838,20 @@
     <w:lsdException w:name="List Table 5 Dark Accent 6" w:uiPriority="50"/>
     <w:lsdException w:name="List Table 6 Colorful Accent 6" w:uiPriority="51"/>
     <w:lsdException w:name="List Table 7 Colorful Accent 6" w:uiPriority="52"/>
-    <w:lsdException w:name="Mention" w:semiHidden="1" w:unhideWhenUsed="1"/>
-    <w:lsdException w:name="Smart Hyperlink" w:semiHidden="1" w:unhideWhenUsed="1"/>
-    <w:lsdException w:name="Hashtag" w:semiHidden="1" w:unhideWhenUsed="1"/>
   </w:latentStyles>
-  <w:style w:type="paragraph" w:default="1" w:styleId="Normal">
+  <w:style w:type="paragraph" w:default="1" w:styleId="a">
     <w:name w:val="Normal"/>
     <w:qFormat/>
     <w:pPr>
       <w:widowControl w:val="0"/>
     </w:pPr>
   </w:style>
-  <w:style w:type="character" w:default="1" w:styleId="DefaultParagraphFont">
+  <w:style w:type="character" w:default="1" w:styleId="a0">
     <w:name w:val="Default Paragraph Font"/>
     <w:uiPriority w:val="1"/>
-    <w:semiHidden/>
     <w:unhideWhenUsed/>
   </w:style>
-  <w:style w:type="table" w:default="1" w:styleId="TableNormal">
+  <w:style w:type="table" w:default="1" w:styleId="a1">
     <w:name w:val="Normal Table"/>
     <w:uiPriority w:val="99"/>
     <w:semiHidden/>
@@ -2030,15 +2866,15 @@
       </w:tblCellMar>
     </w:tblPr>
   </w:style>
-  <w:style w:type="numbering" w:default="1" w:styleId="NoList">
+  <w:style w:type="numbering" w:default="1" w:styleId="a2">
     <w:name w:val="No List"/>
     <w:uiPriority w:val="99"/>
     <w:semiHidden/>
     <w:unhideWhenUsed/>
   </w:style>
-  <w:style w:type="paragraph" w:styleId="ListParagraph">
+  <w:style w:type="paragraph" w:styleId="a3">
     <w:name w:val="List Paragraph"/>
-    <w:basedOn w:val="Normal"/>
+    <w:basedOn w:val="a"/>
     <w:uiPriority w:val="34"/>
     <w:qFormat/>
     <w:rsid w:val="004B0C95"/>

</xml_diff>